<commit_message>
Document Improvements and CCA text files.
</commit_message>
<xml_diff>
--- a/CS Project.docx
+++ b/CS Project.docx
@@ -1610,7 +1610,25 @@
           <w:sz w:val="24"/>
           <w:szCs w:val="24"/>
         </w:rPr>
-        <w:t>Our implementation of the RSA algorithm is divided into two main parts. First, key generation where the user is assigned a private and public key. After providing their name, the user is free to either let their public and private keys be automatically generated</w:t>
+        <w:t>Our implementation of the RSA algorithm is divided into two main parts. First, key generation where the user is assigned a private and public key</w:t>
+      </w:r>
+      <w:r>
+        <w:rPr>
+          <w:rFonts w:ascii="Avenir Book" w:hAnsi="Avenir Book"/>
+          <w:color w:val="000000" w:themeColor="text1"/>
+          <w:sz w:val="24"/>
+          <w:szCs w:val="24"/>
+        </w:rPr>
+        <w:t>:</w:t>
+      </w:r>
+      <w:r>
+        <w:rPr>
+          <w:rFonts w:ascii="Avenir Book" w:hAnsi="Avenir Book"/>
+          <w:color w:val="000000" w:themeColor="text1"/>
+          <w:sz w:val="24"/>
+          <w:szCs w:val="24"/>
+        </w:rPr>
+        <w:t xml:space="preserve"> After providing their name, the user is free to either let their public and private keys be automatically generated</w:t>
       </w:r>
       <w:r>
         <w:rPr>
@@ -1665,7 +1683,25 @@
             <w:sz w:val="24"/>
             <w:szCs w:val="24"/>
           </w:rPr>
-          <m:t>(p, q)</m:t>
+          <m:t>(p,</m:t>
+        </m:r>
+        <m:r>
+          <w:rPr>
+            <w:rFonts w:ascii="Cambria Math" w:hAnsi="Cambria Math"/>
+            <w:color w:val="000000" w:themeColor="text1"/>
+            <w:sz w:val="24"/>
+            <w:szCs w:val="24"/>
+          </w:rPr>
+          <m:t xml:space="preserve"> </m:t>
+        </m:r>
+        <m:r>
+          <w:rPr>
+            <w:rFonts w:ascii="Cambria Math" w:hAnsi="Cambria Math"/>
+            <w:color w:val="000000" w:themeColor="text1"/>
+            <w:sz w:val="24"/>
+            <w:szCs w:val="24"/>
+          </w:rPr>
+          <m:t xml:space="preserve"> q)</m:t>
         </m:r>
       </m:oMath>
       <w:r>
@@ -1825,9 +1861,8 @@
           <w:sz w:val="24"/>
           <w:szCs w:val="24"/>
         </w:rPr>
-        <w:t xml:space="preserve"> we use the st</w:t>
-      </w:r>
-      <w:proofErr w:type="spellStart"/>
+        <w:t>.</w:t>
+      </w:r>
       <w:r>
         <w:rPr>
           <w:rFonts w:ascii="Avenir Book" w:hAnsi="Avenir Book"/>
@@ -1835,9 +1870,8 @@
           <w:sz w:val="24"/>
           <w:szCs w:val="24"/>
         </w:rPr>
-        <w:t>andard</w:t>
-      </w:r>
-      <w:proofErr w:type="spellEnd"/>
+        <w:t xml:space="preserve"> </w:t>
+      </w:r>
       <w:r>
         <w:rPr>
           <w:rFonts w:ascii="Avenir Book" w:hAnsi="Avenir Book"/>
@@ -1845,7 +1879,16 @@
           <w:sz w:val="24"/>
           <w:szCs w:val="24"/>
         </w:rPr>
-        <w:t xml:space="preserve"> Euclidean algorithm to calculate the greatest common divisor and use the extended version to calculate the modular inverse which is used to calculate the private key as </w:t>
+        <w:t>W</w:t>
+      </w:r>
+      <w:r>
+        <w:rPr>
+          <w:rFonts w:ascii="Avenir Book" w:hAnsi="Avenir Book"/>
+          <w:color w:val="000000" w:themeColor="text1"/>
+          <w:sz w:val="24"/>
+          <w:szCs w:val="24"/>
+        </w:rPr>
+        <w:t xml:space="preserve">e use the standard Euclidean algorithm to calculate the greatest common divisor and use the extended version to calculate the modular inverse which is used to calculate the private key as </w:t>
       </w:r>
       <m:oMath>
         <m:r>
@@ -2023,19 +2066,7 @@
         <w:rPr>
           <w:rFonts w:ascii="Avenir Book" w:hAnsi="Avenir Book"/>
         </w:rPr>
-        <w:t>. We have learnt about this prime generation method in our number theory course. Check the appendix</w:t>
-      </w:r>
-      <w:r>
-        <w:rPr>
-          <w:rFonts w:ascii="Avenir Book" w:hAnsi="Avenir Book"/>
-        </w:rPr>
-        <w:t xml:space="preserve"> for more and</w:t>
-      </w:r>
-      <w:r>
-        <w:rPr>
-          <w:rFonts w:ascii="Avenir Book" w:hAnsi="Avenir Book"/>
-        </w:rPr>
-        <w:t xml:space="preserve"> a handwritten proof of Fermat’s little theorem.</w:t>
+        <w:t xml:space="preserve">. We have learnt about this prime generation method in our number theory course. </w:t>
       </w:r>
     </w:p>
     <w:p>
@@ -2122,6 +2153,15 @@
     </w:p>
     <w:p>
       <w:pPr>
+        <w:ind w:left="720" w:firstLine="5"/>
+        <w:jc w:val="both"/>
+        <w:rPr>
+          <w:rFonts w:ascii="Avenir Book" w:hAnsi="Avenir Book"/>
+        </w:rPr>
+      </w:pPr>
+    </w:p>
+    <w:p>
+      <w:pPr>
         <w:spacing w:line="360" w:lineRule="auto"/>
         <w:ind w:left="720" w:firstLine="5"/>
         <w:jc w:val="both"/>
@@ -2191,6 +2231,7 @@
         <w:jc w:val="both"/>
         <w:rPr>
           <w:rFonts w:ascii="Avenir Book" w:hAnsi="Avenir Book"/>
+          <w:i/>
         </w:rPr>
       </w:pPr>
       <w:r>
@@ -2285,6 +2326,15 @@
     </w:p>
     <w:p>
       <w:pPr>
+        <w:ind w:left="720" w:firstLine="5"/>
+        <w:jc w:val="both"/>
+        <w:rPr>
+          <w:rFonts w:ascii="Avenir Book" w:hAnsi="Avenir Book"/>
+        </w:rPr>
+      </w:pPr>
+    </w:p>
+    <w:p>
+      <w:pPr>
         <w:spacing w:line="360" w:lineRule="auto"/>
         <w:ind w:firstLine="720"/>
         <w:rPr>
@@ -2378,6 +2428,7 @@
             <w:rPr>
               <w:rFonts w:ascii="Cambria Math" w:hAnsi="Cambria Math"/>
             </w:rPr>
+            <w:lastRenderedPageBreak/>
             <m:t>ed=1+k</m:t>
           </m:r>
           <m:r>
@@ -2422,7 +2473,6 @@
         <w:rPr>
           <w:rFonts w:ascii="Avenir Book" w:eastAsia="Poppins Light" w:hAnsi="Avenir Book" w:cs="Poppins Light"/>
         </w:rPr>
-        <w:lastRenderedPageBreak/>
         <w:t>And hence</w:t>
       </w:r>
     </w:p>
@@ -2750,6 +2800,16 @@
       <w:pPr>
         <w:spacing w:line="276" w:lineRule="auto"/>
         <w:ind w:left="720"/>
+        <w:jc w:val="both"/>
+        <w:rPr>
+          <w:rFonts w:ascii="Avenir Book" w:eastAsia="Poppins Light" w:hAnsi="Avenir Book" w:cs="Poppins Light"/>
+        </w:rPr>
+      </w:pPr>
+    </w:p>
+    <w:p>
+      <w:pPr>
+        <w:spacing w:line="276" w:lineRule="auto"/>
+        <w:ind w:left="720"/>
         <w:rPr>
           <w:rFonts w:ascii="Avenir Book" w:eastAsia="Poppins Light" w:hAnsi="Avenir Book" w:cs="Poppins Light"/>
         </w:rPr>
@@ -2997,14 +3057,7 @@
           <w:rFonts w:ascii="Avenir Book" w:hAnsi="Avenir Book"/>
           <w:color w:val="FF0000"/>
         </w:rPr>
-        <w:t>//</w:t>
-      </w:r>
-      <w:r>
-        <w:rPr>
-          <w:rFonts w:ascii="Avenir Book" w:hAnsi="Avenir Book"/>
-          <w:color w:val="FF0000"/>
-        </w:rPr>
-        <w:t>talk about the conversion</w:t>
+        <w:t>//talk about the conversion</w:t>
       </w:r>
     </w:p>
     <w:p>
@@ -3457,6 +3510,7 @@
           <w:rFonts w:ascii="Avenir Book" w:hAnsi="Avenir Book"/>
           <w:lang w:val="en"/>
         </w:rPr>
+        <w:lastRenderedPageBreak/>
         <w:t xml:space="preserve">We truncate </w:t>
       </w:r>
       <m:oMath>
@@ -3612,7 +3666,6 @@
         <w:rPr>
           <w:rFonts w:ascii="Avenir Book" w:eastAsia="Poppins Light" w:hAnsi="Avenir Book" w:cs="Poppins Light"/>
         </w:rPr>
-        <w:lastRenderedPageBreak/>
         <w:t xml:space="preserve">The following table shows a list for </w:t>
       </w:r>
       <w:r>
@@ -4361,8 +4414,74 @@
           <w:rFonts w:ascii="Avenir Book" w:hAnsi="Avenir Book"/>
           <w:lang w:val="en"/>
         </w:rPr>
-        <w:t>We have used a text files abroach where is a main folder in which all user folders are contained and inside each user folder a text file is created that behaves like a receiving buffer that will be polled to know if a message was sent and decipher it, and the first line of that file contains the public key of the user so as to if another user wants to communicate with him/her knows the public key to use in encryption.</w:t>
-      </w:r>
+        <w:t xml:space="preserve">We have used a text files </w:t>
+      </w:r>
+      <w:r>
+        <w:rPr>
+          <w:rFonts w:ascii="Avenir Book" w:hAnsi="Avenir Book"/>
+          <w:lang w:val="en"/>
+        </w:rPr>
+        <w:t>approach</w:t>
+      </w:r>
+      <w:r>
+        <w:rPr>
+          <w:rFonts w:ascii="Avenir Book" w:hAnsi="Avenir Book"/>
+          <w:lang w:val="en"/>
+        </w:rPr>
+        <w:t xml:space="preserve"> where</w:t>
+      </w:r>
+      <w:r>
+        <w:rPr>
+          <w:rFonts w:ascii="Avenir Book" w:hAnsi="Avenir Book"/>
+          <w:lang w:val="en"/>
+        </w:rPr>
+        <w:t xml:space="preserve"> there</w:t>
+      </w:r>
+      <w:r>
+        <w:rPr>
+          <w:rFonts w:ascii="Avenir Book" w:hAnsi="Avenir Book"/>
+          <w:lang w:val="en"/>
+        </w:rPr>
+        <w:t xml:space="preserve"> is a main folder in which all user folders are contained and inside each user folder a text file is created that behaves like a receiving buffer that will be polled to know if a message was sent and decipher it</w:t>
+      </w:r>
+      <w:r>
+        <w:rPr>
+          <w:rFonts w:ascii="Avenir Book" w:hAnsi="Avenir Book"/>
+          <w:lang w:val="en"/>
+        </w:rPr>
+        <w:t>.</w:t>
+      </w:r>
+      <w:r>
+        <w:rPr>
+          <w:rFonts w:ascii="Avenir Book" w:hAnsi="Avenir Book"/>
+          <w:lang w:val="en"/>
+        </w:rPr>
+        <w:t xml:space="preserve"> </w:t>
+      </w:r>
+      <w:r>
+        <w:rPr>
+          <w:rFonts w:ascii="Avenir Book" w:hAnsi="Avenir Book"/>
+          <w:lang w:val="en"/>
+        </w:rPr>
+        <w:t>T</w:t>
+      </w:r>
+      <w:r>
+        <w:rPr>
+          <w:rFonts w:ascii="Avenir Book" w:hAnsi="Avenir Book"/>
+          <w:lang w:val="en"/>
+        </w:rPr>
+        <w:t>he first line of that file contains the public key of the user so as to if another user wants to communicate with him/her knows the public key to use in encryption.</w:t>
+      </w:r>
+    </w:p>
+    <w:p>
+      <w:pPr>
+        <w:ind w:left="720"/>
+        <w:jc w:val="both"/>
+        <w:rPr>
+          <w:rFonts w:ascii="Avenir Book" w:hAnsi="Avenir Book"/>
+          <w:lang w:val="en"/>
+        </w:rPr>
+      </w:pPr>
     </w:p>
     <w:p>
       <w:pPr>
@@ -4433,18 +4552,20 @@
         <w:ind w:left="720"/>
         <w:rPr>
           <w:rFonts w:ascii="Avenir Book" w:hAnsi="Avenir Book"/>
-          <w:lang w:val="en"/>
-        </w:rPr>
-      </w:pPr>
-      <w:r>
-        <w:rPr>
-          <w:rFonts w:ascii="Avenir Book" w:hAnsi="Avenir Book"/>
           <w:b/>
           <w:bCs/>
           <w:lang w:val="en"/>
         </w:rPr>
-        <w:t>U</w:t>
-      </w:r>
+      </w:pPr>
+    </w:p>
+    <w:p>
+      <w:pPr>
+        <w:ind w:left="720"/>
+        <w:rPr>
+          <w:rFonts w:ascii="Avenir Book" w:hAnsi="Avenir Book"/>
+          <w:lang w:val="en"/>
+        </w:rPr>
+      </w:pPr>
       <w:r>
         <w:rPr>
           <w:rFonts w:ascii="Avenir Book" w:hAnsi="Avenir Book"/>
@@ -4452,47 +4573,9 @@
           <w:bCs/>
           <w:lang w:val="en"/>
         </w:rPr>
-        <w:t>ser selection</w:t>
-      </w:r>
-      <w:r>
-        <w:rPr>
-          <w:rFonts w:ascii="Avenir Book" w:hAnsi="Avenir Book"/>
-          <w:lang w:val="en"/>
-        </w:rPr>
-        <w:t>:</w:t>
-      </w:r>
-    </w:p>
-    <w:p>
-      <w:pPr>
-        <w:ind w:left="720"/>
-        <w:rPr>
-          <w:rFonts w:ascii="Avenir Book" w:hAnsi="Avenir Book"/>
-          <w:lang w:val="en"/>
-        </w:rPr>
-      </w:pPr>
-      <w:r>
-        <w:rPr>
-          <w:rFonts w:ascii="Avenir Book" w:hAnsi="Avenir Book"/>
-          <w:lang w:val="en"/>
-        </w:rPr>
-        <w:t xml:space="preserve">A window will appear to the user that </w:t>
-      </w:r>
-      <w:r>
-        <w:rPr>
-          <w:rFonts w:ascii="Avenir Book" w:hAnsi="Avenir Book"/>
-          <w:lang w:val="en"/>
-        </w:rPr>
-        <w:t>lets the user see the available user and chose one on to chat with.</w:t>
-      </w:r>
-    </w:p>
-    <w:p>
-      <w:pPr>
-        <w:ind w:left="720"/>
-        <w:rPr>
-          <w:rFonts w:ascii="Avenir Book" w:hAnsi="Avenir Book"/>
-          <w:lang w:val="en"/>
-        </w:rPr>
-      </w:pPr>
+        <w:lastRenderedPageBreak/>
+        <w:t>U</w:t>
+      </w:r>
       <w:r>
         <w:rPr>
           <w:rFonts w:ascii="Avenir Book" w:hAnsi="Avenir Book"/>
@@ -4500,6 +4583,63 @@
           <w:bCs/>
           <w:lang w:val="en"/>
         </w:rPr>
+        <w:t>ser selection</w:t>
+      </w:r>
+      <w:r>
+        <w:rPr>
+          <w:rFonts w:ascii="Avenir Book" w:hAnsi="Avenir Book"/>
+          <w:lang w:val="en"/>
+        </w:rPr>
+        <w:t>:</w:t>
+      </w:r>
+    </w:p>
+    <w:p>
+      <w:pPr>
+        <w:ind w:left="720"/>
+        <w:rPr>
+          <w:rFonts w:ascii="Avenir Book" w:hAnsi="Avenir Book"/>
+          <w:lang w:val="en"/>
+        </w:rPr>
+      </w:pPr>
+      <w:r>
+        <w:rPr>
+          <w:rFonts w:ascii="Avenir Book" w:hAnsi="Avenir Book"/>
+          <w:lang w:val="en"/>
+        </w:rPr>
+        <w:t xml:space="preserve">A window will appear to the user that </w:t>
+      </w:r>
+      <w:r>
+        <w:rPr>
+          <w:rFonts w:ascii="Avenir Book" w:hAnsi="Avenir Book"/>
+          <w:lang w:val="en"/>
+        </w:rPr>
+        <w:t>lets the user see the available user and chose one on to chat with.</w:t>
+      </w:r>
+    </w:p>
+    <w:p>
+      <w:pPr>
+        <w:ind w:left="720"/>
+        <w:rPr>
+          <w:rFonts w:ascii="Avenir Book" w:hAnsi="Avenir Book"/>
+          <w:lang w:val="en"/>
+        </w:rPr>
+      </w:pPr>
+    </w:p>
+    <w:p>
+      <w:pPr>
+        <w:ind w:left="720"/>
+        <w:rPr>
+          <w:rFonts w:ascii="Avenir Book" w:hAnsi="Avenir Book"/>
+          <w:lang w:val="en"/>
+        </w:rPr>
+      </w:pPr>
+      <w:r>
+        <w:rPr>
+          <w:rFonts w:ascii="Avenir Book" w:hAnsi="Avenir Book"/>
+          <w:b/>
+          <w:bCs/>
+          <w:lang w:val="en"/>
+        </w:rPr>
         <w:t>Sending and Receiving</w:t>
       </w:r>
       <w:r>
@@ -4565,15 +4705,7 @@
           <w:rFonts w:ascii="Avenir Book" w:hAnsi="Avenir Book"/>
           <w:lang w:val="en"/>
         </w:rPr>
-        <w:t xml:space="preserve"> check if the user enters a </w:t>
-      </w:r>
-      <w:r>
-        <w:rPr>
-          <w:rFonts w:ascii="Avenir Book" w:hAnsi="Avenir Book"/>
-          <w:lang w:val="en"/>
-        </w:rPr>
-        <w:lastRenderedPageBreak/>
-        <w:t xml:space="preserve">text on the window if </w:t>
+        <w:t xml:space="preserve"> check if the user enters a text on the window if </w:t>
       </w:r>
       <w:r>
         <w:rPr>
@@ -4702,6 +4834,62 @@
     </w:p>
     <w:p>
       <w:pPr>
+        <w:rPr>
+          <w:lang w:val="en"/>
+        </w:rPr>
+      </w:pPr>
+    </w:p>
+    <w:p>
+      <w:pPr>
+        <w:rPr>
+          <w:lang w:val="en"/>
+        </w:rPr>
+      </w:pPr>
+    </w:p>
+    <w:p>
+      <w:pPr>
+        <w:rPr>
+          <w:lang w:val="en"/>
+        </w:rPr>
+      </w:pPr>
+    </w:p>
+    <w:p>
+      <w:pPr>
+        <w:rPr>
+          <w:lang w:val="en"/>
+        </w:rPr>
+      </w:pPr>
+    </w:p>
+    <w:p>
+      <w:pPr>
+        <w:rPr>
+          <w:lang w:val="en"/>
+        </w:rPr>
+      </w:pPr>
+    </w:p>
+    <w:p>
+      <w:pPr>
+        <w:rPr>
+          <w:lang w:val="en"/>
+        </w:rPr>
+      </w:pPr>
+    </w:p>
+    <w:p>
+      <w:pPr>
+        <w:rPr>
+          <w:lang w:val="en"/>
+        </w:rPr>
+      </w:pPr>
+    </w:p>
+    <w:p>
+      <w:pPr>
+        <w:rPr>
+          <w:lang w:val="en"/>
+        </w:rPr>
+      </w:pPr>
+    </w:p>
+    <w:p>
+      <w:pPr>
         <w:pStyle w:val="Heading3"/>
         <w:numPr>
           <w:ilvl w:val="0"/>
@@ -4768,7 +4956,25 @@
           <w:sz w:val="24"/>
           <w:szCs w:val="24"/>
         </w:rPr>
-        <w:t xml:space="preserve"> lying only in the range up till the integer’s square root (check the appendix for why looking in this range is enough.) Once a divisor is found it’s guaranteed to be prime (because we are iterating from small numbers to larger ones) and dividing the public key by that should yield the other prime.</w:t>
+        <w:t xml:space="preserve"> lying only in the range up till the integer’s square root</w:t>
+      </w:r>
+      <w:r>
+        <w:rPr>
+          <w:rFonts w:ascii="Avenir Book" w:hAnsi="Avenir Book"/>
+          <w:color w:val="000000" w:themeColor="text1"/>
+          <w:sz w:val="24"/>
+          <w:szCs w:val="24"/>
+        </w:rPr>
+        <w:t>.</w:t>
+      </w:r>
+      <w:r>
+        <w:rPr>
+          <w:rFonts w:ascii="Avenir Book" w:hAnsi="Avenir Book"/>
+          <w:color w:val="000000" w:themeColor="text1"/>
+          <w:sz w:val="24"/>
+          <w:szCs w:val="24"/>
+        </w:rPr>
+        <w:t xml:space="preserve"> Once a divisor is found it’s guaranteed to be prime (because we are iterating from small numbers to larger ones) and dividing the public key by that should yield the other prime.</w:t>
       </w:r>
     </w:p>
     <w:p>
@@ -4882,6 +5088,7 @@
           <w:sz w:val="21"/>
           <w:szCs w:val="21"/>
         </w:rPr>
+        <w:lastRenderedPageBreak/>
         <w:t>def</w:t>
       </w:r>
       <w:r>
@@ -5866,9 +6073,8 @@
           <w:sz w:val="24"/>
           <w:szCs w:val="24"/>
         </w:rPr>
-        <w:t xml:space="preserve">. We also take the ciphertext that the attack is targeting (the one for which the attacks </w:t>
-      </w:r>
-      <w:proofErr w:type="gramStart"/>
+        <w:t>. We also take the ciphertext that the attack is targeting (the one for which the attack</w:t>
+      </w:r>
       <w:r>
         <w:rPr>
           <w:rFonts w:ascii="Avenir Book" w:hAnsi="Avenir Book"/>
@@ -5876,9 +6082,8 @@
           <w:sz w:val="24"/>
           <w:szCs w:val="24"/>
         </w:rPr>
-        <w:t>wants</w:t>
-      </w:r>
-      <w:proofErr w:type="gramEnd"/>
+        <w:t>er</w:t>
+      </w:r>
       <w:r>
         <w:rPr>
           <w:rFonts w:ascii="Avenir Book" w:hAnsi="Avenir Book"/>
@@ -5886,7 +6091,84 @@
           <w:sz w:val="24"/>
           <w:szCs w:val="24"/>
         </w:rPr>
-        <w:t xml:space="preserve"> to know the corresponding ciphertext) and an integer </w:t>
+        <w:t xml:space="preserve"> wants to know the corresponding ciphertext</w:t>
+      </w:r>
+      <w:r>
+        <w:rPr>
+          <w:rFonts w:ascii="Avenir Book" w:hAnsi="Avenir Book"/>
+          <w:color w:val="000000" w:themeColor="text1"/>
+          <w:sz w:val="24"/>
+          <w:szCs w:val="24"/>
+        </w:rPr>
+        <w:t>.</w:t>
+      </w:r>
+      <w:r>
+        <w:rPr>
+          <w:rFonts w:ascii="Avenir Book" w:hAnsi="Avenir Book"/>
+          <w:color w:val="000000" w:themeColor="text1"/>
+          <w:sz w:val="24"/>
+          <w:szCs w:val="24"/>
+        </w:rPr>
+        <w:t>)</w:t>
+      </w:r>
+      <w:r>
+        <w:rPr>
+          <w:rFonts w:ascii="Avenir Book" w:hAnsi="Avenir Book"/>
+          <w:color w:val="000000" w:themeColor="text1"/>
+          <w:sz w:val="24"/>
+          <w:szCs w:val="24"/>
+        </w:rPr>
+        <w:t xml:space="preserve"> Within the algorithm we as well automatically generate the attack’s parameter r.</w:t>
+      </w:r>
+      <w:r>
+        <w:rPr>
+          <w:rFonts w:ascii="Avenir Book" w:hAnsi="Avenir Book"/>
+          <w:color w:val="000000" w:themeColor="text1"/>
+          <w:sz w:val="24"/>
+          <w:szCs w:val="24"/>
+        </w:rPr>
+        <w:t xml:space="preserve"> </w:t>
+      </w:r>
+    </w:p>
+    <w:p>
+      <w:pPr>
+        <w:pStyle w:val="Heading2"/>
+        <w:ind w:left="360"/>
+        <w:rPr>
+          <w:rFonts w:ascii="Avenir Book" w:hAnsi="Avenir Book"/>
+          <w:color w:val="000000" w:themeColor="text1"/>
+          <w:sz w:val="24"/>
+          <w:szCs w:val="24"/>
+        </w:rPr>
+      </w:pPr>
+      <w:r>
+        <w:rPr>
+          <w:rFonts w:ascii="Avenir Book" w:hAnsi="Avenir Book"/>
+          <w:color w:val="000000" w:themeColor="text1"/>
+          <w:sz w:val="24"/>
+          <w:szCs w:val="24"/>
+        </w:rPr>
+        <w:t xml:space="preserve">The main modules are the </w:t>
+      </w:r>
+      <w:proofErr w:type="spellStart"/>
+      <w:r>
+        <w:rPr>
+          <w:rFonts w:ascii="Avenir Book" w:hAnsi="Avenir Book"/>
+          <w:color w:val="000000" w:themeColor="text1"/>
+          <w:sz w:val="24"/>
+          <w:szCs w:val="24"/>
+        </w:rPr>
+        <w:t>Choose_Y</w:t>
+      </w:r>
+      <w:proofErr w:type="spellEnd"/>
+      <w:r>
+        <w:rPr>
+          <w:rFonts w:ascii="Avenir Book" w:hAnsi="Avenir Book"/>
+          <w:color w:val="000000" w:themeColor="text1"/>
+          <w:sz w:val="24"/>
+          <w:szCs w:val="24"/>
+        </w:rPr>
+        <w:t xml:space="preserve"> function which returns the chosen ciphertext by the attacker based on the target ciphertext, the attack parameter</w:t>
       </w:r>
       <m:oMath>
         <m:r>
@@ -5896,7 +6178,7 @@
             <w:sz w:val="24"/>
             <w:szCs w:val="24"/>
           </w:rPr>
-          <m:t>r</m:t>
+          <m:t xml:space="preserve"> r</m:t>
         </m:r>
       </m:oMath>
       <w:r>
@@ -5906,48 +6188,7 @@
           <w:sz w:val="24"/>
           <w:szCs w:val="24"/>
         </w:rPr>
-        <w:t xml:space="preserve"> (the value multiplied by the ciphertext in the attack.)</w:t>
-      </w:r>
-    </w:p>
-    <w:p>
-      <w:pPr>
-        <w:pStyle w:val="Heading2"/>
-        <w:ind w:left="360"/>
-        <w:rPr>
-          <w:rFonts w:ascii="Avenir Book" w:hAnsi="Avenir Book"/>
-          <w:color w:val="000000" w:themeColor="text1"/>
-          <w:sz w:val="24"/>
-          <w:szCs w:val="24"/>
-        </w:rPr>
-      </w:pPr>
-      <w:r>
-        <w:rPr>
-          <w:rFonts w:ascii="Avenir Book" w:hAnsi="Avenir Book"/>
-          <w:color w:val="000000" w:themeColor="text1"/>
-          <w:sz w:val="24"/>
-          <w:szCs w:val="24"/>
-        </w:rPr>
-        <w:t xml:space="preserve">The main modules are the </w:t>
-      </w:r>
-      <w:proofErr w:type="spellStart"/>
-      <w:r>
-        <w:rPr>
-          <w:rFonts w:ascii="Avenir Book" w:hAnsi="Avenir Book"/>
-          <w:color w:val="000000" w:themeColor="text1"/>
-          <w:sz w:val="24"/>
-          <w:szCs w:val="24"/>
-        </w:rPr>
-        <w:t>Choose_Y</w:t>
-      </w:r>
-      <w:proofErr w:type="spellEnd"/>
-      <w:r>
-        <w:rPr>
-          <w:rFonts w:ascii="Avenir Book" w:hAnsi="Avenir Book"/>
-          <w:color w:val="000000" w:themeColor="text1"/>
-          <w:sz w:val="24"/>
-          <w:szCs w:val="24"/>
-        </w:rPr>
-        <w:t xml:space="preserve"> function which returns the chosen ciphertext by the attacker based on the target ciphertext, the attack parameter r and victim’s public key. </w:t>
+        <w:t xml:space="preserve"> and victim’s public key. </w:t>
       </w:r>
     </w:p>
     <w:p>
@@ -8750,6 +8991,7 @@
         <w:jc w:val="both"/>
         <w:rPr>
           <w:rFonts w:ascii="Avenir Book" w:hAnsi="Avenir Book"/>
+          <w:color w:val="000000" w:themeColor="text1"/>
         </w:rPr>
       </w:pPr>
       <w:r>
@@ -8771,7 +9013,33 @@
           <w:rFonts w:ascii="Avenir Book" w:hAnsi="Avenir Book"/>
           <w:color w:val="000000" w:themeColor="text1"/>
         </w:rPr>
-        <w:t xml:space="preserve">attack possible. Note </w:t>
+        <w:t xml:space="preserve">attack possible. </w:t>
+      </w:r>
+    </w:p>
+    <w:p>
+      <w:pPr>
+        <w:ind w:left="375"/>
+        <w:jc w:val="both"/>
+        <w:rPr>
+          <w:rFonts w:ascii="Avenir Book" w:hAnsi="Avenir Book"/>
+          <w:color w:val="000000" w:themeColor="text1"/>
+        </w:rPr>
+      </w:pPr>
+    </w:p>
+    <w:p>
+      <w:pPr>
+        <w:ind w:left="375"/>
+        <w:jc w:val="both"/>
+        <w:rPr>
+          <w:rFonts w:ascii="Avenir Book" w:hAnsi="Avenir Book"/>
+        </w:rPr>
+      </w:pPr>
+      <w:r>
+        <w:rPr>
+          <w:rFonts w:ascii="Avenir Book" w:hAnsi="Avenir Book"/>
+          <w:color w:val="000000" w:themeColor="text1"/>
+        </w:rPr>
+        <w:t xml:space="preserve">Note </w:t>
       </w:r>
       <w:r>
         <w:rPr>
@@ -8983,15 +9251,7 @@
           <w:sz w:val="24"/>
           <w:szCs w:val="24"/>
         </w:rPr>
-        <w:t xml:space="preserve"> Write </w:t>
-      </w:r>
-      <w:r>
-        <w:rPr>
-          <w:rFonts w:ascii="Avenir Book" w:hAnsi="Avenir Book"/>
-          <w:sz w:val="24"/>
-          <w:szCs w:val="24"/>
-        </w:rPr>
-        <w:t>how much time did the whole thing take, how much time did the largest PU take what are the conclusions (</w:t>
+        <w:t xml:space="preserve"> Write how much time did the whole thing take, how much time did the largest PU take what are the conclusions (</w:t>
       </w:r>
       <w:proofErr w:type="gramStart"/>
       <w:r>
@@ -9196,9 +9456,9 @@
           <w:lang w:val="en"/>
         </w:rPr>
         <w:drawing>
-          <wp:inline distT="0" distB="0" distL="0" distR="0" wp14:anchorId="1EA87499" wp14:editId="2B1D074B">
+          <wp:inline distT="0" distB="0" distL="0" distR="0" wp14:anchorId="1EA87499" wp14:editId="68B60EBA">
             <wp:extent cx="5943600" cy="4264025"/>
-            <wp:effectExtent l="0" t="0" r="0" b="3175"/>
+            <wp:effectExtent l="12700" t="12700" r="12700" b="15875"/>
             <wp:docPr id="5" name="Picture 5"/>
             <wp:cNvGraphicFramePr>
               <a:graphicFrameLocks xmlns:a="http://schemas.openxmlformats.org/drawingml/2006/main" noChangeAspect="1"/>
@@ -9224,6 +9484,11 @@
                     <a:prstGeom prst="rect">
                       <a:avLst/>
                     </a:prstGeom>
+                    <a:ln>
+                      <a:solidFill>
+                        <a:schemeClr val="tx1"/>
+                      </a:solidFill>
+                    </a:ln>
                   </pic:spPr>
                 </pic:pic>
               </a:graphicData>
@@ -9326,9 +9591,9 @@
           <w:color w:val="000000" w:themeColor="text1"/>
         </w:rPr>
         <w:drawing>
-          <wp:inline distT="0" distB="0" distL="0" distR="0" wp14:anchorId="0DF33AF7" wp14:editId="1D747883">
+          <wp:inline distT="0" distB="0" distL="0" distR="0" wp14:anchorId="0DF33AF7" wp14:editId="6EA91577">
             <wp:extent cx="5943600" cy="3792855"/>
-            <wp:effectExtent l="0" t="0" r="0" b="4445"/>
+            <wp:effectExtent l="12700" t="12700" r="12700" b="17145"/>
             <wp:docPr id="6" name="Picture 6"/>
             <wp:cNvGraphicFramePr>
               <a:graphicFrameLocks xmlns:a="http://schemas.openxmlformats.org/drawingml/2006/main" noChangeAspect="1"/>
@@ -9354,6 +9619,11 @@
                     <a:prstGeom prst="rect">
                       <a:avLst/>
                     </a:prstGeom>
+                    <a:ln>
+                      <a:solidFill>
+                        <a:schemeClr val="tx1"/>
+                      </a:solidFill>
+                    </a:ln>
                   </pic:spPr>
                 </pic:pic>
               </a:graphicData>
@@ -9382,39 +9652,21 @@
       <w:r>
         <w:rPr>
           <w:rFonts w:ascii="Avenir Book" w:hAnsi="Avenir Book"/>
-          <w:color w:val="000000" w:themeColor="text1"/>
-        </w:rPr>
-        <w:t xml:space="preserve">And this is what we get </w:t>
-      </w:r>
-    </w:p>
-    <w:p>
-      <w:pPr>
-        <w:jc w:val="both"/>
-        <w:rPr>
-          <w:rFonts w:ascii="Avenir Book" w:hAnsi="Avenir Book"/>
-          <w:color w:val="000000" w:themeColor="text1"/>
-        </w:rPr>
-      </w:pPr>
-    </w:p>
-    <w:p>
-      <w:pPr>
-        <w:jc w:val="both"/>
-        <w:rPr>
-          <w:rFonts w:ascii="Avenir Book" w:hAnsi="Avenir Book"/>
-          <w:color w:val="000000" w:themeColor="text1"/>
-        </w:rPr>
-      </w:pPr>
-      <w:r>
-        <w:rPr>
-          <w:rFonts w:ascii="Avenir Book" w:hAnsi="Avenir Book"/>
           <w:noProof/>
           <w:color w:val="000000" w:themeColor="text1"/>
         </w:rPr>
-        <w:lastRenderedPageBreak/>
         <w:drawing>
-          <wp:inline distT="0" distB="0" distL="0" distR="0" wp14:anchorId="2EDD31E7" wp14:editId="6DE57096">
-            <wp:extent cx="5943600" cy="3792855"/>
-            <wp:effectExtent l="0" t="0" r="0" b="4445"/>
+          <wp:anchor distT="0" distB="0" distL="114300" distR="114300" simplePos="0" relativeHeight="251658240" behindDoc="0" locked="0" layoutInCell="1" allowOverlap="1" wp14:anchorId="6A99268D" wp14:editId="6826375C">
+            <wp:simplePos x="0" y="0"/>
+            <wp:positionH relativeFrom="column">
+              <wp:posOffset>-1270</wp:posOffset>
+            </wp:positionH>
+            <wp:positionV relativeFrom="paragraph">
+              <wp:posOffset>260985</wp:posOffset>
+            </wp:positionV>
+            <wp:extent cx="5836920" cy="3361690"/>
+            <wp:effectExtent l="12700" t="12700" r="17780" b="16510"/>
+            <wp:wrapSquare wrapText="bothSides"/>
             <wp:docPr id="7" name="Picture 7"/>
             <wp:cNvGraphicFramePr>
               <a:graphicFrameLocks xmlns:a="http://schemas.openxmlformats.org/drawingml/2006/main" noChangeAspect="1"/>
@@ -9426,27 +9678,83 @@
                     <pic:cNvPr id="1" name=""/>
                     <pic:cNvPicPr/>
                   </pic:nvPicPr>
-                  <pic:blipFill>
-                    <a:blip r:embed="rId11"/>
-                    <a:stretch>
-                      <a:fillRect/>
-                    </a:stretch>
+                  <pic:blipFill rotWithShape="1">
+                    <a:blip r:embed="rId11" cstate="print">
+                      <a:extLst>
+                        <a:ext uri="{28A0092B-C50C-407E-A947-70E740481C1C}">
+                          <a14:useLocalDpi xmlns:a14="http://schemas.microsoft.com/office/drawing/2010/main" val="0"/>
+                        </a:ext>
+                      </a:extLst>
+                    </a:blip>
+                    <a:srcRect b="1094"/>
+                    <a:stretch/>
                   </pic:blipFill>
-                  <pic:spPr>
+                  <pic:spPr bwMode="auto">
                     <a:xfrm>
                       <a:off x="0" y="0"/>
-                      <a:ext cx="5943600" cy="3792855"/>
+                      <a:ext cx="5836920" cy="3361690"/>
                     </a:xfrm>
                     <a:prstGeom prst="rect">
                       <a:avLst/>
                     </a:prstGeom>
+                    <a:ln w="9525" cap="flat" cmpd="sng" algn="ctr">
+                      <a:solidFill>
+                        <a:sysClr val="windowText" lastClr="000000"/>
+                      </a:solidFill>
+                      <a:prstDash val="solid"/>
+                      <a:round/>
+                      <a:headEnd type="none" w="med" len="med"/>
+                      <a:tailEnd type="none" w="med" len="med"/>
+                      <a:extLst>
+                        <a:ext uri="{C807C97D-BFC1-408E-A445-0C87EB9F89A2}">
+                          <ask:lineSketchStyleProps xmlns:ask="http://schemas.microsoft.com/office/drawing/2018/sketchyshapes" sd="0">
+                            <a:custGeom>
+                              <a:avLst/>
+                              <a:gdLst/>
+                              <a:ahLst/>
+                              <a:cxnLst/>
+                              <a:rect l="0" t="0" r="0" b="0"/>
+                              <a:pathLst/>
+                            </a:custGeom>
+                            <ask:type/>
+                          </ask:lineSketchStyleProps>
+                        </a:ext>
+                      </a:extLst>
+                    </a:ln>
+                    <a:extLst>
+                      <a:ext uri="{53640926-AAD7-44D8-BBD7-CCE9431645EC}">
+                        <a14:shadowObscured xmlns:a14="http://schemas.microsoft.com/office/drawing/2010/main"/>
+                      </a:ext>
+                    </a:extLst>
                   </pic:spPr>
                 </pic:pic>
               </a:graphicData>
             </a:graphic>
-          </wp:inline>
+            <wp14:sizeRelH relativeFrom="page">
+              <wp14:pctWidth>0</wp14:pctWidth>
+            </wp14:sizeRelH>
+            <wp14:sizeRelV relativeFrom="page">
+              <wp14:pctHeight>0</wp14:pctHeight>
+            </wp14:sizeRelV>
+          </wp:anchor>
         </w:drawing>
       </w:r>
+      <w:r>
+        <w:rPr>
+          <w:rFonts w:ascii="Avenir Book" w:hAnsi="Avenir Book"/>
+          <w:color w:val="000000" w:themeColor="text1"/>
+        </w:rPr>
+        <w:t>And this is what we get</w:t>
+      </w:r>
+    </w:p>
+    <w:p>
+      <w:pPr>
+        <w:jc w:val="both"/>
+        <w:rPr>
+          <w:rFonts w:ascii="Avenir Book" w:hAnsi="Avenir Book"/>
+          <w:color w:val="000000" w:themeColor="text1"/>
+        </w:rPr>
+      </w:pPr>
     </w:p>
     <w:p>
       <w:pPr>

</xml_diff>

<commit_message>
Hope its the final one.
</commit_message>
<xml_diff>
--- a/CS Project.docx
+++ b/CS Project.docx
@@ -551,19 +551,8 @@
           <w:sz w:val="30"/>
           <w:szCs w:val="30"/>
         </w:rPr>
-        <w:t xml:space="preserve">Dr. Samir </w:t>
-      </w:r>
-      <w:proofErr w:type="spellStart"/>
-      <w:r>
-        <w:rPr>
-          <w:rFonts w:ascii="Avenir Book" w:eastAsia="Poppins Light" w:hAnsi="Avenir Book" w:cs="Poppins Light"/>
-          <w:color w:val="FF0000"/>
-          <w:sz w:val="30"/>
-          <w:szCs w:val="30"/>
-        </w:rPr>
-        <w:t>Shaheen</w:t>
-      </w:r>
-      <w:proofErr w:type="spellEnd"/>
+        <w:t>Dr. Samir Shaheen</w:t>
+      </w:r>
     </w:p>
     <w:p>
       <w:pPr>
@@ -1825,27 +1814,7 @@
           <w:sz w:val="24"/>
           <w:szCs w:val="24"/>
         </w:rPr>
-        <w:t xml:space="preserve"> we use the st</w:t>
-      </w:r>
-      <w:proofErr w:type="spellStart"/>
-      <w:r>
-        <w:rPr>
-          <w:rFonts w:ascii="Avenir Book" w:hAnsi="Avenir Book"/>
-          <w:color w:val="000000" w:themeColor="text1"/>
-          <w:sz w:val="24"/>
-          <w:szCs w:val="24"/>
-        </w:rPr>
-        <w:t>andard</w:t>
-      </w:r>
-      <w:proofErr w:type="spellEnd"/>
-      <w:r>
-        <w:rPr>
-          <w:rFonts w:ascii="Avenir Book" w:hAnsi="Avenir Book"/>
-          <w:color w:val="000000" w:themeColor="text1"/>
-          <w:sz w:val="24"/>
-          <w:szCs w:val="24"/>
-        </w:rPr>
-        <w:t xml:space="preserve"> Euclidean algorithm to calculate the greatest common divisor and use the extended version to calculate the modular inverse which is used to calculate the private key as </w:t>
+        <w:t xml:space="preserve"> we use the standard Euclidean algorithm to calculate the greatest common divisor and use the extended version to calculate the modular inverse which is used to calculate the private key as </w:t>
       </w:r>
       <m:oMath>
         <m:r>
@@ -2422,7 +2391,6 @@
         <w:rPr>
           <w:rFonts w:ascii="Avenir Book" w:eastAsia="Poppins Light" w:hAnsi="Avenir Book" w:cs="Poppins Light"/>
         </w:rPr>
-        <w:lastRenderedPageBreak/>
         <w:t>And hence</w:t>
       </w:r>
     </w:p>
@@ -2680,6 +2648,7 @@
             <w:rPr>
               <w:rFonts w:ascii="Cambria Math" w:hAnsi="Cambria Math"/>
             </w:rPr>
+            <w:lastRenderedPageBreak/>
             <m:t>M=</m:t>
           </m:r>
           <m:sSup>
@@ -2959,7 +2928,6 @@
         <w:jc w:val="both"/>
         <w:rPr>
           <w:rFonts w:ascii="Avenir Book" w:eastAsia="Poppins Light" w:hAnsi="Avenir Book" w:cs="Poppins Light"/>
-          <w:color w:val="FF0000"/>
         </w:rPr>
       </w:pPr>
       <w:r>
@@ -2994,17 +2962,27 @@
       </w:r>
       <w:r>
         <w:rPr>
-          <w:rFonts w:ascii="Avenir Book" w:hAnsi="Avenir Book"/>
-          <w:color w:val="FF0000"/>
-        </w:rPr>
-        <w:t>//</w:t>
-      </w:r>
-      <w:r>
-        <w:rPr>
-          <w:rFonts w:ascii="Avenir Book" w:hAnsi="Avenir Book"/>
-          <w:color w:val="FF0000"/>
-        </w:rPr>
-        <w:t>talk about the conversion</w:t>
+          <w:rFonts w:ascii="Avenir Book" w:eastAsia="Poppins Light" w:hAnsi="Avenir Book" w:cs="Poppins Light"/>
+        </w:rPr>
+        <w:t>so</w:t>
+      </w:r>
+      <w:r>
+        <w:rPr>
+          <w:rFonts w:ascii="Avenir Book" w:eastAsia="Poppins Light" w:hAnsi="Avenir Book" w:cs="Poppins Light"/>
+        </w:rPr>
+        <w:t xml:space="preserve"> to </w:t>
+      </w:r>
+      <w:r>
+        <w:rPr>
+          <w:rFonts w:ascii="Avenir Book" w:eastAsia="Poppins Light" w:hAnsi="Avenir Book" w:cs="Poppins Light"/>
+        </w:rPr>
+        <w:t>convert a message to a number what we do is to get the corresponding ascii code for every character in the message (8 bit for every character)</w:t>
+      </w:r>
+      <w:r>
+        <w:rPr>
+          <w:rFonts w:ascii="Avenir Book" w:eastAsia="Poppins Light" w:hAnsi="Avenir Book" w:cs="Poppins Light"/>
+        </w:rPr>
+        <w:t xml:space="preserve"> then we concatenate those binary numbers into one bit binary number and that is the number corresponding to our message.</w:t>
       </w:r>
     </w:p>
     <w:p>
@@ -3121,23 +3099,7 @@
           <w:rFonts w:ascii="Avenir Book" w:hAnsi="Avenir Book"/>
           <w:lang w:val="en"/>
         </w:rPr>
-        <w:t xml:space="preserve"> characters and each character </w:t>
-      </w:r>
-      <w:proofErr w:type="gramStart"/>
-      <w:r>
-        <w:rPr>
-          <w:rFonts w:ascii="Avenir Book" w:hAnsi="Avenir Book"/>
-          <w:lang w:val="en"/>
-        </w:rPr>
-        <w:t>is</w:t>
-      </w:r>
-      <w:proofErr w:type="gramEnd"/>
-      <w:r>
-        <w:rPr>
-          <w:rFonts w:ascii="Avenir Book" w:hAnsi="Avenir Book"/>
-          <w:lang w:val="en"/>
-        </w:rPr>
-        <w:t xml:space="preserve"> an 8-bit binary number, thus m as a number is less than or equals to </w:t>
+        <w:t xml:space="preserve"> characters and each character is an 8-bit binary number, thus m as a number is less than or equals to </w:t>
       </w:r>
       <m:oMath>
         <m:sSup>
@@ -3457,7 +3419,21 @@
           <w:rFonts w:ascii="Avenir Book" w:hAnsi="Avenir Book"/>
           <w:lang w:val="en"/>
         </w:rPr>
-        <w:t xml:space="preserve">We truncate </w:t>
+        <w:t xml:space="preserve">We </w:t>
+      </w:r>
+      <w:r>
+        <w:rPr>
+          <w:rFonts w:ascii="Avenir Book" w:hAnsi="Avenir Book"/>
+          <w:lang w:val="en"/>
+        </w:rPr>
+        <w:t>split</w:t>
+      </w:r>
+      <w:r>
+        <w:rPr>
+          <w:rFonts w:ascii="Avenir Book" w:hAnsi="Avenir Book"/>
+          <w:lang w:val="en"/>
+        </w:rPr>
+        <w:t xml:space="preserve"> </w:t>
       </w:r>
       <m:oMath>
         <m:r>
@@ -3586,6 +3562,7 @@
         <w:jc w:val="both"/>
         <w:rPr>
           <w:rFonts w:ascii="Avenir Book" w:eastAsia="Poppins Light" w:hAnsi="Avenir Book" w:cs="Poppins Light"/>
+          <w:lang w:val="en"/>
         </w:rPr>
       </w:pPr>
     </w:p>
@@ -3612,7 +3589,6 @@
         <w:rPr>
           <w:rFonts w:ascii="Avenir Book" w:eastAsia="Poppins Light" w:hAnsi="Avenir Book" w:cs="Poppins Light"/>
         </w:rPr>
-        <w:lastRenderedPageBreak/>
         <w:t xml:space="preserve">The following table shows a list for </w:t>
       </w:r>
       <w:r>
@@ -4268,6 +4244,7 @@
                 <w:sz w:val="21"/>
                 <w:szCs w:val="21"/>
               </w:rPr>
+              <w:lastRenderedPageBreak/>
               <w:t>e equals to 1</w:t>
             </w:r>
           </w:p>
@@ -4565,15 +4542,7 @@
           <w:rFonts w:ascii="Avenir Book" w:hAnsi="Avenir Book"/>
           <w:lang w:val="en"/>
         </w:rPr>
-        <w:t xml:space="preserve"> check if the user enters a </w:t>
-      </w:r>
-      <w:r>
-        <w:rPr>
-          <w:rFonts w:ascii="Avenir Book" w:hAnsi="Avenir Book"/>
-          <w:lang w:val="en"/>
-        </w:rPr>
-        <w:lastRenderedPageBreak/>
-        <w:t xml:space="preserve">text on the window if </w:t>
+        <w:t xml:space="preserve"> check if the user enters a text on the window if </w:t>
       </w:r>
       <w:r>
         <w:rPr>
@@ -4623,80 +4592,444 @@
     </w:p>
     <w:p>
       <w:pPr>
-        <w:pStyle w:val="Heading3"/>
-        <w:spacing w:before="0"/>
-        <w:ind w:left="720"/>
-        <w:rPr>
-          <w:rFonts w:ascii="Avenir Book" w:hAnsi="Avenir Book"/>
-          <w:sz w:val="24"/>
-          <w:szCs w:val="24"/>
-        </w:rPr>
-      </w:pPr>
-      <w:r>
-        <w:rPr>
-          <w:rFonts w:ascii="Avenir Book" w:hAnsi="Avenir Book"/>
-          <w:sz w:val="24"/>
-          <w:szCs w:val="24"/>
-        </w:rPr>
-        <w:t>//</w:t>
-      </w:r>
-      <w:r>
-        <w:rPr>
-          <w:rFonts w:ascii="Avenir Book" w:hAnsi="Avenir Book"/>
-          <w:sz w:val="24"/>
-          <w:szCs w:val="24"/>
-        </w:rPr>
-        <w:t xml:space="preserve"> Write your implementation of the test here (that you prepare a </w:t>
-      </w:r>
-      <w:proofErr w:type="spellStart"/>
-      <w:r>
-        <w:rPr>
-          <w:rFonts w:ascii="Avenir Book" w:hAnsi="Avenir Book"/>
-          <w:sz w:val="24"/>
-          <w:szCs w:val="24"/>
-        </w:rPr>
-        <w:t>numpy</w:t>
-      </w:r>
-      <w:proofErr w:type="spellEnd"/>
-      <w:r>
-        <w:rPr>
-          <w:rFonts w:ascii="Avenir Book" w:hAnsi="Avenir Book"/>
-          <w:sz w:val="24"/>
-          <w:szCs w:val="24"/>
-        </w:rPr>
-        <w:t xml:space="preserve"> array of public keys, try to encrypt with each, what message did you use</w:t>
-      </w:r>
-      <w:r>
-        <w:rPr>
-          <w:rFonts w:ascii="Avenir Book" w:hAnsi="Avenir Book"/>
-          <w:sz w:val="24"/>
-          <w:szCs w:val="24"/>
-        </w:rPr>
-        <w:t xml:space="preserve"> (it should be fixed), what e did you use (should be fixed as well I </w:t>
-      </w:r>
-      <w:proofErr w:type="gramStart"/>
-      <w:r>
-        <w:rPr>
-          <w:rFonts w:ascii="Avenir Book" w:hAnsi="Avenir Book"/>
-          <w:sz w:val="24"/>
-          <w:szCs w:val="24"/>
-        </w:rPr>
-        <w:t>think,…</w:t>
-      </w:r>
-      <w:proofErr w:type="gramEnd"/>
-      <w:r>
-        <w:rPr>
-          <w:rFonts w:ascii="Avenir Book" w:hAnsi="Avenir Book"/>
-          <w:sz w:val="24"/>
-          <w:szCs w:val="24"/>
+        <w:ind w:left="360"/>
+        <w:rPr>
+          <w:rFonts w:ascii="Avenir Book" w:eastAsia="Poppins Light" w:hAnsi="Avenir Book" w:cs="Poppins Light"/>
+          <w:color w:val="000000" w:themeColor="text1"/>
+          <w:lang w:val="en"/>
+        </w:rPr>
+      </w:pPr>
+      <w:r>
+        <w:rPr>
+          <w:rFonts w:ascii="Avenir Book" w:eastAsia="Poppins Light" w:hAnsi="Avenir Book" w:cs="Poppins Light"/>
+          <w:color w:val="000000" w:themeColor="text1"/>
+          <w:lang w:val="en"/>
+        </w:rPr>
+        <w:t xml:space="preserve">To </w:t>
+      </w:r>
+      <w:r>
+        <w:rPr>
+          <w:rFonts w:ascii="Avenir Book" w:eastAsia="Poppins Light" w:hAnsi="Avenir Book" w:cs="Poppins Light"/>
+          <w:color w:val="000000" w:themeColor="text1"/>
+          <w:lang w:val="en"/>
+        </w:rPr>
+        <w:t>test the</w:t>
+      </w:r>
+      <w:r>
+        <w:rPr>
+          <w:rFonts w:ascii="Avenir Book" w:hAnsi="Avenir Book"/>
+          <w:color w:val="000000"/>
+        </w:rPr>
+        <w:t xml:space="preserve"> </w:t>
+      </w:r>
+      <w:r>
+        <w:rPr>
+          <w:rFonts w:ascii="Avenir Book" w:hAnsi="Avenir Book"/>
+          <w:color w:val="000000"/>
+        </w:rPr>
+        <w:t>e</w:t>
+      </w:r>
+      <w:r>
+        <w:rPr>
+          <w:rFonts w:ascii="Avenir Book" w:hAnsi="Avenir Book"/>
+          <w:color w:val="000000"/>
+        </w:rPr>
+        <w:t xml:space="preserve">ncryption </w:t>
+      </w:r>
+      <w:r>
+        <w:rPr>
+          <w:rFonts w:ascii="Avenir Book" w:hAnsi="Avenir Book"/>
+          <w:color w:val="000000"/>
+        </w:rPr>
+        <w:t>e</w:t>
+      </w:r>
+      <w:r>
+        <w:rPr>
+          <w:rFonts w:ascii="Avenir Book" w:hAnsi="Avenir Book"/>
+          <w:color w:val="000000"/>
+        </w:rPr>
+        <w:t>fficiency,</w:t>
+      </w:r>
+      <w:r>
+        <w:rPr>
+          <w:rFonts w:ascii="Avenir Book" w:hAnsi="Avenir Book"/>
+          <w:color w:val="000000"/>
+        </w:rPr>
+        <w:t xml:space="preserve"> we measure the</w:t>
+      </w:r>
+      <w:r>
+        <w:rPr>
+          <w:rFonts w:ascii="Avenir Book" w:eastAsia="Poppins Light" w:hAnsi="Avenir Book" w:cs="Poppins Light"/>
+          <w:color w:val="000000" w:themeColor="text1"/>
+          <w:lang w:val="en"/>
+        </w:rPr>
+        <w:t xml:space="preserve"> time taken to encrypt a fixed message for different key sizes.</w:t>
+      </w:r>
+    </w:p>
+    <w:p>
+      <w:pPr>
+        <w:ind w:left="360"/>
+        <w:rPr>
+          <w:rFonts w:ascii="Avenir Book" w:eastAsia="Poppins Light" w:hAnsi="Avenir Book" w:cs="Poppins Light"/>
+          <w:color w:val="000000" w:themeColor="text1"/>
+          <w:lang w:val="en"/>
+        </w:rPr>
+      </w:pPr>
+      <w:r>
+        <w:rPr>
+          <w:rFonts w:ascii="Avenir Book" w:eastAsia="Poppins Light" w:hAnsi="Avenir Book" w:cs="Poppins Light"/>
+          <w:color w:val="000000" w:themeColor="text1"/>
+          <w:lang w:val="en"/>
+        </w:rPr>
+        <w:t xml:space="preserve">At </w:t>
+      </w:r>
+      <w:r>
+        <w:rPr>
+          <w:rFonts w:ascii="Avenir Book" w:eastAsia="Poppins Light" w:hAnsi="Avenir Book" w:cs="Poppins Light"/>
+          <w:color w:val="000000" w:themeColor="text1"/>
+          <w:lang w:val="en"/>
+        </w:rPr>
+        <w:t>first,</w:t>
+      </w:r>
+      <w:r>
+        <w:rPr>
+          <w:rFonts w:ascii="Avenir Book" w:eastAsia="Poppins Light" w:hAnsi="Avenir Book" w:cs="Poppins Light"/>
+          <w:color w:val="000000" w:themeColor="text1"/>
+          <w:lang w:val="en"/>
+        </w:rPr>
+        <w:t xml:space="preserve"> we calculated </w:t>
+      </w:r>
+      <w:r>
+        <w:rPr>
+          <w:rFonts w:ascii="Avenir Book" w:eastAsia="Poppins Light" w:hAnsi="Avenir Book" w:cs="Poppins Light"/>
+          <w:color w:val="000000" w:themeColor="text1"/>
+          <w:lang w:val="en"/>
+        </w:rPr>
+        <w:t>two lists of keys</w:t>
+      </w:r>
+      <w:r>
+        <w:rPr>
+          <w:rFonts w:ascii="Avenir Book" w:eastAsia="Poppins Light" w:hAnsi="Avenir Book" w:cs="Poppins Light"/>
+          <w:color w:val="000000" w:themeColor="text1"/>
+          <w:lang w:val="en"/>
+        </w:rPr>
+        <w:t xml:space="preserve"> </w:t>
+      </w:r>
+      <w:r>
+        <w:rPr>
+          <w:rFonts w:ascii="Avenir Book" w:eastAsia="Poppins Light" w:hAnsi="Avenir Book" w:cs="Poppins Light"/>
+          <w:color w:val="000000" w:themeColor="text1"/>
+          <w:lang w:val="en"/>
+        </w:rPr>
+        <w:t xml:space="preserve">one </w:t>
+      </w:r>
+      <w:r>
+        <w:rPr>
+          <w:rFonts w:ascii="Avenir Book" w:eastAsia="Poppins Light" w:hAnsi="Avenir Book" w:cs="Poppins Light"/>
+          <w:color w:val="000000" w:themeColor="text1"/>
+          <w:lang w:val="en"/>
+        </w:rPr>
+        <w:t>with incremental length</w:t>
+      </w:r>
+      <w:r>
+        <w:rPr>
+          <w:rFonts w:ascii="Avenir Book" w:eastAsia="Poppins Light" w:hAnsi="Avenir Book" w:cs="Poppins Light"/>
+          <w:color w:val="000000" w:themeColor="text1"/>
+          <w:lang w:val="en"/>
+        </w:rPr>
+        <w:t xml:space="preserve"> with e having the same size as the key and the second having e constant equals to </w:t>
+      </w:r>
+      <w:r>
+        <w:rPr>
+          <w:rFonts w:ascii="Avenir Book" w:hAnsi="Avenir Book"/>
+        </w:rPr>
+        <w:t>65537</w:t>
+      </w:r>
+      <w:r>
+        <w:rPr>
+          <w:rFonts w:ascii="Avenir Book" w:eastAsia="Poppins Light" w:hAnsi="Avenir Book" w:cs="Poppins Light"/>
+          <w:color w:val="000000" w:themeColor="text1"/>
+          <w:lang w:val="en"/>
+        </w:rPr>
+        <w:t xml:space="preserve">, then those keys are used to encrypt a message for </w:t>
+      </w:r>
+      <w:r>
+        <w:rPr>
+          <w:rFonts w:ascii="Avenir Book" w:eastAsia="Poppins Light" w:hAnsi="Avenir Book" w:cs="Poppins Light"/>
+          <w:color w:val="000000" w:themeColor="text1"/>
+          <w:lang w:val="en"/>
+        </w:rPr>
+        <w:t>multiple</w:t>
+      </w:r>
+      <w:r>
+        <w:rPr>
+          <w:rFonts w:ascii="Avenir Book" w:eastAsia="Poppins Light" w:hAnsi="Avenir Book" w:cs="Poppins Light"/>
+          <w:color w:val="000000" w:themeColor="text1"/>
+          <w:lang w:val="en"/>
+        </w:rPr>
+        <w:t xml:space="preserve"> time</w:t>
+      </w:r>
+      <w:r>
+        <w:rPr>
+          <w:rFonts w:ascii="Avenir Book" w:eastAsia="Poppins Light" w:hAnsi="Avenir Book" w:cs="Poppins Light"/>
+          <w:color w:val="000000" w:themeColor="text1"/>
+          <w:lang w:val="en"/>
+        </w:rPr>
+        <w:t>s</w:t>
+      </w:r>
+      <w:r>
+        <w:rPr>
+          <w:rFonts w:ascii="Avenir Book" w:eastAsia="Poppins Light" w:hAnsi="Avenir Book" w:cs="Poppins Light"/>
+          <w:color w:val="000000" w:themeColor="text1"/>
+          <w:lang w:val="en"/>
+        </w:rPr>
+        <w:t xml:space="preserve"> then get the average (we used </w:t>
+      </w:r>
+      <w:r>
+        <w:rPr>
+          <w:rFonts w:ascii="Avenir Book" w:eastAsia="Poppins Light" w:hAnsi="Avenir Book" w:cs="Poppins Light"/>
+          <w:color w:val="000000" w:themeColor="text1"/>
+          <w:lang w:val="en"/>
+        </w:rPr>
+        <w:t>multi-iteration</w:t>
+      </w:r>
+      <w:r>
+        <w:rPr>
+          <w:rFonts w:ascii="Avenir Book" w:eastAsia="Poppins Light" w:hAnsi="Avenir Book" w:cs="Poppins Light"/>
+          <w:color w:val="000000" w:themeColor="text1"/>
+          <w:lang w:val="en"/>
+        </w:rPr>
+        <w:t xml:space="preserve"> method then the average for accurate </w:t>
+      </w:r>
+      <w:r>
+        <w:rPr>
+          <w:rFonts w:ascii="Avenir Book" w:eastAsia="Poppins Light" w:hAnsi="Avenir Book" w:cs="Poppins Light"/>
+          <w:color w:val="000000" w:themeColor="text1"/>
+          <w:lang w:val="en"/>
+        </w:rPr>
+        <w:t>time calculation</w:t>
+      </w:r>
+      <w:r>
+        <w:rPr>
+          <w:rFonts w:ascii="Avenir Book" w:eastAsia="Poppins Light" w:hAnsi="Avenir Book" w:cs="Poppins Light"/>
+          <w:color w:val="000000" w:themeColor="text1"/>
+          <w:lang w:val="en"/>
         </w:rPr>
         <w:t>)</w:t>
       </w:r>
-    </w:p>
-    <w:p>
-      <w:pPr>
-        <w:rPr>
-          <w:lang w:val="en"/>
+      <w:r>
+        <w:rPr>
+          <w:rFonts w:ascii="Avenir Book" w:eastAsia="Poppins Light" w:hAnsi="Avenir Book" w:cs="Poppins Light"/>
+          <w:color w:val="000000" w:themeColor="text1"/>
+          <w:lang w:val="en"/>
+        </w:rPr>
+        <w:t>.</w:t>
+      </w:r>
+    </w:p>
+    <w:p>
+      <w:pPr>
+        <w:ind w:left="360"/>
+        <w:rPr>
+          <w:rFonts w:ascii="Avenir Book" w:eastAsia="Poppins Light" w:hAnsi="Avenir Book" w:cs="Poppins Light"/>
+          <w:color w:val="000000" w:themeColor="text1"/>
+          <w:lang w:val="en"/>
+        </w:rPr>
+      </w:pPr>
+      <w:r>
+        <w:rPr>
+          <w:rFonts w:ascii="Avenir Book" w:eastAsia="Poppins Light" w:hAnsi="Avenir Book" w:cs="Poppins Light"/>
+          <w:color w:val="000000" w:themeColor="text1"/>
+          <w:lang w:val="en"/>
+        </w:rPr>
+        <w:t>And this is the chunk of code that we used to calculate the time:</w:t>
+      </w:r>
+    </w:p>
+    <w:p>
+      <w:pPr>
+        <w:ind w:left="360"/>
+        <w:rPr>
+          <w:rFonts w:ascii="Avenir Book" w:eastAsia="Poppins Light" w:hAnsi="Avenir Book" w:cs="Poppins Light"/>
+          <w:color w:val="000000" w:themeColor="text1"/>
+          <w:sz w:val="21"/>
+          <w:szCs w:val="21"/>
+        </w:rPr>
+      </w:pPr>
+      <w:r>
+        <w:rPr>
+          <w:rFonts w:ascii="Avenir Book" w:eastAsia="Poppins Light" w:hAnsi="Avenir Book" w:cs="Poppins Light"/>
+          <w:color w:val="000000" w:themeColor="text1"/>
+          <w:sz w:val="21"/>
+          <w:szCs w:val="21"/>
+        </w:rPr>
+        <w:t>lenght_of_string=2</w:t>
+      </w:r>
+    </w:p>
+    <w:p>
+      <w:pPr>
+        <w:ind w:left="360"/>
+        <w:rPr>
+          <w:rFonts w:ascii="Avenir Book" w:eastAsia="Poppins Light" w:hAnsi="Avenir Book" w:cs="Poppins Light"/>
+          <w:color w:val="000000" w:themeColor="text1"/>
+          <w:sz w:val="21"/>
+          <w:szCs w:val="21"/>
+        </w:rPr>
+      </w:pPr>
+      <w:r>
+        <w:rPr>
+          <w:rFonts w:ascii="Avenir Book" w:eastAsia="Poppins Light" w:hAnsi="Avenir Book" w:cs="Poppins Light"/>
+          <w:color w:val="000000" w:themeColor="text1"/>
+          <w:sz w:val="21"/>
+          <w:szCs w:val="21"/>
+        </w:rPr>
+        <w:t>bit_start=</w:t>
+      </w:r>
+      <w:r>
+        <w:rPr>
+          <w:rFonts w:ascii="Avenir Book" w:eastAsia="Poppins Light" w:hAnsi="Avenir Book" w:cs="Poppins Light"/>
+          <w:color w:val="000000" w:themeColor="text1"/>
+          <w:sz w:val="21"/>
+          <w:szCs w:val="21"/>
+        </w:rPr>
+        <w:t>0</w:t>
+      </w:r>
+    </w:p>
+    <w:p>
+      <w:pPr>
+        <w:ind w:left="360"/>
+        <w:rPr>
+          <w:rFonts w:ascii="Avenir Book" w:eastAsia="Poppins Light" w:hAnsi="Avenir Book" w:cs="Poppins Light"/>
+          <w:color w:val="000000" w:themeColor="text1"/>
+          <w:sz w:val="21"/>
+          <w:szCs w:val="21"/>
+        </w:rPr>
+      </w:pPr>
+      <w:r>
+        <w:rPr>
+          <w:rFonts w:ascii="Avenir Book" w:eastAsia="Poppins Light" w:hAnsi="Avenir Book" w:cs="Poppins Light"/>
+          <w:color w:val="000000" w:themeColor="text1"/>
+          <w:sz w:val="21"/>
+          <w:szCs w:val="21"/>
+        </w:rPr>
+        <w:t>loop_size=1000</w:t>
+      </w:r>
+    </w:p>
+    <w:p>
+      <w:pPr>
+        <w:ind w:left="360"/>
+        <w:rPr>
+          <w:rFonts w:ascii="Avenir Book" w:eastAsia="Poppins Light" w:hAnsi="Avenir Book" w:cs="Poppins Light"/>
+          <w:color w:val="000000" w:themeColor="text1"/>
+          <w:sz w:val="21"/>
+          <w:szCs w:val="21"/>
+        </w:rPr>
+      </w:pPr>
+    </w:p>
+    <w:p>
+      <w:pPr>
+        <w:ind w:left="360"/>
+        <w:rPr>
+          <w:rFonts w:ascii="Avenir Book" w:eastAsia="Poppins Light" w:hAnsi="Avenir Book" w:cs="Poppins Light"/>
+          <w:color w:val="000000" w:themeColor="text1"/>
+          <w:sz w:val="21"/>
+          <w:szCs w:val="21"/>
+        </w:rPr>
+      </w:pPr>
+      <w:r>
+        <w:rPr>
+          <w:rFonts w:ascii="Avenir Book" w:eastAsia="Poppins Light" w:hAnsi="Avenir Book" w:cs="Poppins Light"/>
+          <w:color w:val="000000" w:themeColor="text1"/>
+          <w:sz w:val="21"/>
+          <w:szCs w:val="21"/>
+        </w:rPr>
+        <w:t>for i in range(bit_start, len(n_arr)):</w:t>
+      </w:r>
+    </w:p>
+    <w:p>
+      <w:pPr>
+        <w:ind w:left="360"/>
+        <w:rPr>
+          <w:rFonts w:ascii="Avenir Book" w:eastAsia="Poppins Light" w:hAnsi="Avenir Book" w:cs="Poppins Light"/>
+          <w:color w:val="000000" w:themeColor="text1"/>
+          <w:sz w:val="21"/>
+          <w:szCs w:val="21"/>
+        </w:rPr>
+      </w:pPr>
+      <w:r>
+        <w:rPr>
+          <w:rFonts w:ascii="Avenir Book" w:eastAsia="Poppins Light" w:hAnsi="Avenir Book" w:cs="Poppins Light"/>
+          <w:color w:val="000000" w:themeColor="text1"/>
+          <w:sz w:val="21"/>
+          <w:szCs w:val="21"/>
+        </w:rPr>
+        <w:t>    start = time.time()</w:t>
+      </w:r>
+    </w:p>
+    <w:p>
+      <w:pPr>
+        <w:ind w:left="360"/>
+        <w:rPr>
+          <w:rFonts w:ascii="Avenir Book" w:eastAsia="Poppins Light" w:hAnsi="Avenir Book" w:cs="Poppins Light"/>
+          <w:color w:val="000000" w:themeColor="text1"/>
+          <w:sz w:val="21"/>
+          <w:szCs w:val="21"/>
+        </w:rPr>
+      </w:pPr>
+      <w:r>
+        <w:rPr>
+          <w:rFonts w:ascii="Avenir Book" w:eastAsia="Poppins Light" w:hAnsi="Avenir Book" w:cs="Poppins Light"/>
+          <w:color w:val="000000" w:themeColor="text1"/>
+          <w:sz w:val="21"/>
+          <w:szCs w:val="21"/>
+        </w:rPr>
+        <w:t>    for _ in range(loop_size): encrypt(n_arr[i], e_arr[i], lenght_of_string*"a")</w:t>
+      </w:r>
+    </w:p>
+    <w:p>
+      <w:pPr>
+        <w:ind w:left="360"/>
+        <w:rPr>
+          <w:rFonts w:ascii="Avenir Book" w:eastAsia="Poppins Light" w:hAnsi="Avenir Book" w:cs="Poppins Light"/>
+          <w:color w:val="000000" w:themeColor="text1"/>
+          <w:sz w:val="21"/>
+          <w:szCs w:val="21"/>
+        </w:rPr>
+      </w:pPr>
+      <w:r>
+        <w:rPr>
+          <w:rFonts w:ascii="Avenir Book" w:eastAsia="Poppins Light" w:hAnsi="Avenir Book" w:cs="Poppins Light"/>
+          <w:color w:val="000000" w:themeColor="text1"/>
+          <w:sz w:val="21"/>
+          <w:szCs w:val="21"/>
+        </w:rPr>
+        <w:t>    end = time.time()</w:t>
+      </w:r>
+    </w:p>
+    <w:p>
+      <w:pPr>
+        <w:ind w:left="360"/>
+        <w:rPr>
+          <w:rFonts w:ascii="Avenir Book" w:eastAsia="Poppins Light" w:hAnsi="Avenir Book" w:cs="Poppins Light"/>
+          <w:color w:val="000000" w:themeColor="text1"/>
+          <w:sz w:val="21"/>
+          <w:szCs w:val="21"/>
+        </w:rPr>
+      </w:pPr>
+      <w:r>
+        <w:rPr>
+          <w:rFonts w:ascii="Avenir Book" w:eastAsia="Poppins Light" w:hAnsi="Avenir Book" w:cs="Poppins Light"/>
+          <w:color w:val="000000" w:themeColor="text1"/>
+          <w:sz w:val="21"/>
+          <w:szCs w:val="21"/>
+        </w:rPr>
+        <w:t>    time_arr.append((end-start))</w:t>
+      </w:r>
+    </w:p>
+    <w:p>
+      <w:pPr>
+        <w:ind w:left="360"/>
+        <w:rPr>
+          <w:rFonts w:ascii="Avenir Book" w:eastAsia="Poppins Light" w:hAnsi="Avenir Book" w:cs="Poppins Light"/>
+          <w:color w:val="000000" w:themeColor="text1"/>
         </w:rPr>
       </w:pPr>
     </w:p>
@@ -4768,7 +5101,17 @@
           <w:sz w:val="24"/>
           <w:szCs w:val="24"/>
         </w:rPr>
-        <w:t xml:space="preserve"> lying only in the range up till the integer’s square root (check the appendix for why looking in this range is enough.) Once a divisor is found it’s guaranteed to be prime (because we are iterating from small numbers to larger ones) and dividing the public key by that should yield the other prime.</w:t>
+        <w:t xml:space="preserve"> lying only in the range up till the integer’s square root (check the appendix for </w:t>
+      </w:r>
+      <w:r>
+        <w:rPr>
+          <w:rFonts w:ascii="Avenir Book" w:hAnsi="Avenir Book"/>
+          <w:color w:val="000000" w:themeColor="text1"/>
+          <w:sz w:val="24"/>
+          <w:szCs w:val="24"/>
+        </w:rPr>
+        <w:lastRenderedPageBreak/>
+        <w:t>why looking in this range is enough.) Once a divisor is found it’s guaranteed to be prime (because we are iterating from small numbers to larger ones) and dividing the public key by that should yield the other prime.</w:t>
       </w:r>
     </w:p>
     <w:p>
@@ -5515,17 +5858,7 @@
           <w:sz w:val="21"/>
           <w:szCs w:val="21"/>
         </w:rPr>
-        <w:t xml:space="preserve"> </w:t>
-      </w:r>
-      <w:proofErr w:type="gramStart"/>
-      <w:r>
-        <w:rPr>
-          <w:rFonts w:ascii="Avenir Book" w:hAnsi="Avenir Book" w:cs="Menlo"/>
-          <w:color w:val="565869"/>
-          <w:sz w:val="21"/>
-          <w:szCs w:val="21"/>
-        </w:rPr>
-        <w:t>factorize</w:t>
+        <w:t xml:space="preserve"> factorize</w:t>
       </w:r>
       <w:r>
         <w:rPr>
@@ -5536,7 +5869,6 @@
         </w:rPr>
         <w:t>(</w:t>
       </w:r>
-      <w:proofErr w:type="gramEnd"/>
       <w:r>
         <w:rPr>
           <w:rFonts w:ascii="Avenir Book" w:hAnsi="Avenir Book" w:cs="Menlo"/>
@@ -5866,27 +6198,7 @@
           <w:sz w:val="24"/>
           <w:szCs w:val="24"/>
         </w:rPr>
-        <w:t xml:space="preserve">. We also take the ciphertext that the attack is targeting (the one for which the attacks </w:t>
-      </w:r>
-      <w:proofErr w:type="gramStart"/>
-      <w:r>
-        <w:rPr>
-          <w:rFonts w:ascii="Avenir Book" w:hAnsi="Avenir Book"/>
-          <w:color w:val="000000" w:themeColor="text1"/>
-          <w:sz w:val="24"/>
-          <w:szCs w:val="24"/>
-        </w:rPr>
-        <w:t>wants</w:t>
-      </w:r>
-      <w:proofErr w:type="gramEnd"/>
-      <w:r>
-        <w:rPr>
-          <w:rFonts w:ascii="Avenir Book" w:hAnsi="Avenir Book"/>
-          <w:color w:val="000000" w:themeColor="text1"/>
-          <w:sz w:val="24"/>
-          <w:szCs w:val="24"/>
-        </w:rPr>
-        <w:t xml:space="preserve"> to know the corresponding ciphertext) and an integer </w:t>
+        <w:t xml:space="preserve">. We also take the ciphertext that the attack is targeting (the one for which the attacks wants to know the corresponding ciphertext) and an integer </w:t>
       </w:r>
       <m:oMath>
         <m:r>
@@ -5927,19 +6239,20 @@
           <w:sz w:val="24"/>
           <w:szCs w:val="24"/>
         </w:rPr>
-        <w:t xml:space="preserve">The main modules are the </w:t>
-      </w:r>
-      <w:proofErr w:type="spellStart"/>
-      <w:r>
+        <w:t xml:space="preserve">The main modules are the Choose_Y function which returns the chosen ciphertext by the attacker based on the target ciphertext, the attack parameter r and victim’s public key. </w:t>
+      </w:r>
+    </w:p>
+    <w:p>
+      <w:pPr>
+        <w:pStyle w:val="Heading2"/>
+        <w:ind w:left="360"/>
         <w:rPr>
           <w:rFonts w:ascii="Avenir Book" w:hAnsi="Avenir Book"/>
           <w:color w:val="000000" w:themeColor="text1"/>
           <w:sz w:val="24"/>
           <w:szCs w:val="24"/>
         </w:rPr>
-        <w:t>Choose_Y</w:t>
-      </w:r>
-      <w:proofErr w:type="spellEnd"/>
+      </w:pPr>
       <w:r>
         <w:rPr>
           <w:rFonts w:ascii="Avenir Book" w:hAnsi="Avenir Book"/>
@@ -5947,36 +6260,15 @@
           <w:sz w:val="24"/>
           <w:szCs w:val="24"/>
         </w:rPr>
-        <w:t xml:space="preserve"> function which returns the chosen ciphertext by the attacker based on the target ciphertext, the attack parameter r and victim’s public key. </w:t>
-      </w:r>
-    </w:p>
-    <w:p>
-      <w:pPr>
-        <w:pStyle w:val="Heading2"/>
-        <w:ind w:left="360"/>
+        <w:t xml:space="preserve">After Choosing the ciphertext we see if there is permission to decrypt it and if there is </w:t>
+      </w:r>
+      <w:r>
         <w:rPr>
           <w:rFonts w:ascii="Avenir Book" w:hAnsi="Avenir Book"/>
           <w:color w:val="000000" w:themeColor="text1"/>
           <w:sz w:val="24"/>
           <w:szCs w:val="24"/>
         </w:rPr>
-      </w:pPr>
-      <w:r>
-        <w:rPr>
-          <w:rFonts w:ascii="Avenir Book" w:hAnsi="Avenir Book"/>
-          <w:color w:val="000000" w:themeColor="text1"/>
-          <w:sz w:val="24"/>
-          <w:szCs w:val="24"/>
-        </w:rPr>
-        <w:t xml:space="preserve">After Choosing the ciphertext we see if there is permission to decrypt it and if there is </w:t>
-      </w:r>
-      <w:r>
-        <w:rPr>
-          <w:rFonts w:ascii="Avenir Book" w:hAnsi="Avenir Book"/>
-          <w:color w:val="000000" w:themeColor="text1"/>
-          <w:sz w:val="24"/>
-          <w:szCs w:val="24"/>
-        </w:rPr>
         <w:t>we use the result to get the corresponding message M to the target ciphertext.</w:t>
       </w:r>
     </w:p>
@@ -6027,7 +6319,6 @@
         </w:rPr>
         <w:t xml:space="preserve"> </w:t>
       </w:r>
-      <w:proofErr w:type="gramStart"/>
       <w:r>
         <w:rPr>
           <w:rFonts w:ascii="Avenir Book" w:hAnsi="Avenir Book" w:cs="Menlo"/>
@@ -6046,7 +6337,6 @@
         </w:rPr>
         <w:t>(</w:t>
       </w:r>
-      <w:proofErr w:type="gramEnd"/>
       <w:r>
         <w:rPr>
           <w:rFonts w:ascii="Avenir Book" w:hAnsi="Avenir Book" w:cs="Menlo"/>
@@ -6192,9 +6482,17 @@
           <w:sz w:val="21"/>
           <w:szCs w:val="21"/>
         </w:rPr>
-        <w:t xml:space="preserve">   _, _, _, _, n, _, d, </w:t>
-      </w:r>
-      <w:proofErr w:type="spellStart"/>
+        <w:t xml:space="preserve">   _, _, _, _, n, _, d, err_msg </w:t>
+      </w:r>
+      <w:r>
+        <w:rPr>
+          <w:rFonts w:ascii="Avenir Book" w:hAnsi="Avenir Book" w:cs="Menlo"/>
+          <w:color w:val="ADB1C2"/>
+          <w:sz w:val="21"/>
+          <w:szCs w:val="21"/>
+        </w:rPr>
+        <w:t>=</w:t>
+      </w:r>
       <w:r>
         <w:rPr>
           <w:rFonts w:ascii="Avenir Book" w:hAnsi="Avenir Book" w:cs="Menlo"/>
@@ -6202,47 +6500,8 @@
           <w:sz w:val="21"/>
           <w:szCs w:val="21"/>
         </w:rPr>
-        <w:t>err_msg</w:t>
-      </w:r>
-      <w:proofErr w:type="spellEnd"/>
-      <w:r>
-        <w:rPr>
-          <w:rFonts w:ascii="Avenir Book" w:hAnsi="Avenir Book" w:cs="Menlo"/>
-          <w:color w:val="565869"/>
-          <w:sz w:val="21"/>
-          <w:szCs w:val="21"/>
-        </w:rPr>
-        <w:t xml:space="preserve"> </w:t>
-      </w:r>
-      <w:r>
-        <w:rPr>
-          <w:rFonts w:ascii="Avenir Book" w:hAnsi="Avenir Book" w:cs="Menlo"/>
-          <w:color w:val="ADB1C2"/>
-          <w:sz w:val="21"/>
-          <w:szCs w:val="21"/>
-        </w:rPr>
-        <w:t>=</w:t>
-      </w:r>
-      <w:r>
-        <w:rPr>
-          <w:rFonts w:ascii="Avenir Book" w:hAnsi="Avenir Book" w:cs="Menlo"/>
-          <w:color w:val="565869"/>
-          <w:sz w:val="21"/>
-          <w:szCs w:val="21"/>
-        </w:rPr>
-        <w:t xml:space="preserve"> </w:t>
-      </w:r>
-      <w:proofErr w:type="spellStart"/>
-      <w:r>
-        <w:rPr>
-          <w:rFonts w:ascii="Avenir Book" w:hAnsi="Avenir Book" w:cs="Menlo"/>
-          <w:color w:val="565869"/>
-          <w:sz w:val="21"/>
-          <w:szCs w:val="21"/>
-        </w:rPr>
-        <w:t>sign_up</w:t>
-      </w:r>
-      <w:proofErr w:type="spellEnd"/>
+        <w:t xml:space="preserve"> sign_up</w:t>
+      </w:r>
       <w:r>
         <w:rPr>
           <w:rFonts w:ascii="Avenir Book" w:hAnsi="Avenir Book" w:cs="Menlo"/>
@@ -6415,27 +6674,7 @@
           <w:sz w:val="21"/>
           <w:szCs w:val="21"/>
         </w:rPr>
-        <w:t xml:space="preserve"> </w:t>
-      </w:r>
-      <w:proofErr w:type="spellStart"/>
-      <w:r>
-        <w:rPr>
-          <w:rFonts w:ascii="Avenir Book" w:hAnsi="Avenir Book" w:cs="Menlo"/>
-          <w:color w:val="565869"/>
-          <w:sz w:val="21"/>
-          <w:szCs w:val="21"/>
-        </w:rPr>
-        <w:t>err_msg</w:t>
-      </w:r>
-      <w:proofErr w:type="spellEnd"/>
-      <w:r>
-        <w:rPr>
-          <w:rFonts w:ascii="Avenir Book" w:hAnsi="Avenir Book" w:cs="Menlo"/>
-          <w:color w:val="565869"/>
-          <w:sz w:val="21"/>
-          <w:szCs w:val="21"/>
-        </w:rPr>
-        <w:t xml:space="preserve"> </w:t>
+        <w:t xml:space="preserve"> err_msg </w:t>
       </w:r>
       <w:r>
         <w:rPr>
@@ -6510,17 +6749,7 @@
           <w:sz w:val="21"/>
           <w:szCs w:val="21"/>
         </w:rPr>
-        <w:t xml:space="preserve"> </w:t>
-      </w:r>
-      <w:proofErr w:type="gramStart"/>
-      <w:r>
-        <w:rPr>
-          <w:rFonts w:ascii="Avenir Book" w:hAnsi="Avenir Book" w:cs="Menlo"/>
-          <w:color w:val="565869"/>
-          <w:sz w:val="21"/>
-          <w:szCs w:val="21"/>
-        </w:rPr>
-        <w:t>GCD</w:t>
+        <w:t xml:space="preserve"> GCD</w:t>
       </w:r>
       <w:r>
         <w:rPr>
@@ -6531,7 +6760,6 @@
         </w:rPr>
         <w:t>(</w:t>
       </w:r>
-      <w:proofErr w:type="gramEnd"/>
       <w:r>
         <w:rPr>
           <w:rFonts w:ascii="Avenir Book" w:hAnsi="Avenir Book" w:cs="Menlo"/>
@@ -6650,27 +6878,7 @@
           <w:sz w:val="21"/>
           <w:szCs w:val="21"/>
         </w:rPr>
-        <w:t xml:space="preserve">Could not establish the attack due </w:t>
-      </w:r>
-      <w:proofErr w:type="gramStart"/>
-      <w:r>
-        <w:rPr>
-          <w:rFonts w:ascii="Avenir Book" w:hAnsi="Avenir Book" w:cs="Menlo"/>
-          <w:color w:val="CF9C00"/>
-          <w:sz w:val="21"/>
-          <w:szCs w:val="21"/>
-        </w:rPr>
-        <w:t>to choice</w:t>
-      </w:r>
-      <w:proofErr w:type="gramEnd"/>
-      <w:r>
-        <w:rPr>
-          <w:rFonts w:ascii="Avenir Book" w:hAnsi="Avenir Book" w:cs="Menlo"/>
-          <w:color w:val="CF9C00"/>
-          <w:sz w:val="21"/>
-          <w:szCs w:val="21"/>
-        </w:rPr>
-        <w:t xml:space="preserve"> of r</w:t>
+        <w:t>Could not establish the attack due to choice of r</w:t>
       </w:r>
       <w:r>
         <w:rPr>
@@ -6745,29 +6953,8 @@
           <w:sz w:val="21"/>
           <w:szCs w:val="21"/>
         </w:rPr>
-        <w:t xml:space="preserve"> </w:t>
-      </w:r>
-      <w:proofErr w:type="spellStart"/>
-      <w:r>
-        <w:rPr>
-          <w:rFonts w:ascii="Avenir Book" w:hAnsi="Avenir Book" w:cs="Menlo"/>
-          <w:color w:val="565869"/>
-          <w:sz w:val="21"/>
-          <w:szCs w:val="21"/>
-        </w:rPr>
-        <w:t>Choose_</w:t>
-      </w:r>
-      <w:proofErr w:type="gramStart"/>
-      <w:r>
-        <w:rPr>
-          <w:rFonts w:ascii="Avenir Book" w:hAnsi="Avenir Book" w:cs="Menlo"/>
-          <w:color w:val="565869"/>
-          <w:sz w:val="21"/>
-          <w:szCs w:val="21"/>
-        </w:rPr>
-        <w:t>Y</w:t>
-      </w:r>
-      <w:proofErr w:type="spellEnd"/>
+        <w:t xml:space="preserve"> Choose_Y</w:t>
+      </w:r>
       <w:r>
         <w:rPr>
           <w:rFonts w:ascii="Avenir Book" w:hAnsi="Avenir Book" w:cs="Menlo"/>
@@ -6777,7 +6964,6 @@
         </w:rPr>
         <w:t>(</w:t>
       </w:r>
-      <w:proofErr w:type="gramEnd"/>
       <w:r>
         <w:rPr>
           <w:rFonts w:ascii="Avenir Book" w:hAnsi="Avenir Book" w:cs="Menlo"/>
@@ -6856,7 +7042,6 @@
         </w:rPr>
         <w:t xml:space="preserve">         X </w:t>
       </w:r>
-      <w:proofErr w:type="gramStart"/>
       <w:r>
         <w:rPr>
           <w:rFonts w:ascii="Avenir Book" w:hAnsi="Avenir Book" w:cs="Menlo"/>
@@ -6873,20 +7058,8 @@
           <w:sz w:val="21"/>
           <w:szCs w:val="21"/>
         </w:rPr>
-        <w:t xml:space="preserve">  </w:t>
-      </w:r>
-      <w:proofErr w:type="spellStart"/>
-      <w:r>
-        <w:rPr>
-          <w:rFonts w:ascii="Avenir Book" w:hAnsi="Avenir Book" w:cs="Menlo"/>
-          <w:color w:val="565869"/>
-          <w:sz w:val="21"/>
-          <w:szCs w:val="21"/>
-        </w:rPr>
-        <w:t>ModExp</w:t>
-      </w:r>
-      <w:proofErr w:type="spellEnd"/>
-      <w:proofErr w:type="gramEnd"/>
+        <w:t xml:space="preserve">  ModExp</w:t>
+      </w:r>
       <w:r>
         <w:rPr>
           <w:rFonts w:ascii="Avenir Book" w:hAnsi="Avenir Book" w:cs="Menlo"/>
@@ -6951,29 +7124,8 @@
           <w:sz w:val="21"/>
           <w:szCs w:val="21"/>
         </w:rPr>
-        <w:t xml:space="preserve"> </w:t>
-      </w:r>
-      <w:proofErr w:type="spellStart"/>
-      <w:r>
-        <w:rPr>
-          <w:rFonts w:ascii="Avenir Book" w:hAnsi="Avenir Book" w:cs="Menlo"/>
-          <w:color w:val="565869"/>
-          <w:sz w:val="21"/>
-          <w:szCs w:val="21"/>
-        </w:rPr>
-        <w:t>Find_</w:t>
-      </w:r>
-      <w:proofErr w:type="gramStart"/>
-      <w:r>
-        <w:rPr>
-          <w:rFonts w:ascii="Avenir Book" w:hAnsi="Avenir Book" w:cs="Menlo"/>
-          <w:color w:val="565869"/>
-          <w:sz w:val="21"/>
-          <w:szCs w:val="21"/>
-        </w:rPr>
-        <w:t>M</w:t>
-      </w:r>
-      <w:proofErr w:type="spellEnd"/>
+        <w:t xml:space="preserve"> Find_M</w:t>
+      </w:r>
       <w:r>
         <w:rPr>
           <w:rFonts w:ascii="Avenir Book" w:hAnsi="Avenir Book" w:cs="Menlo"/>
@@ -6983,7 +7135,6 @@
         </w:rPr>
         <w:t>(</w:t>
       </w:r>
-      <w:proofErr w:type="gramEnd"/>
       <w:r>
         <w:rPr>
           <w:rFonts w:ascii="Avenir Book" w:hAnsi="Avenir Book" w:cs="Menlo"/>
@@ -7267,27 +7418,7 @@
           <w:sz w:val="21"/>
           <w:szCs w:val="21"/>
         </w:rPr>
-        <w:t xml:space="preserve"> </w:t>
-      </w:r>
-      <w:proofErr w:type="spellStart"/>
-      <w:r>
-        <w:rPr>
-          <w:rFonts w:ascii="Avenir Book" w:hAnsi="Avenir Book" w:cs="Menlo"/>
-          <w:color w:val="565869"/>
-          <w:sz w:val="21"/>
-          <w:szCs w:val="21"/>
-        </w:rPr>
-        <w:t>err_msg</w:t>
-      </w:r>
-      <w:proofErr w:type="spellEnd"/>
-      <w:r>
-        <w:rPr>
-          <w:rFonts w:ascii="Avenir Book" w:hAnsi="Avenir Book" w:cs="Menlo"/>
-          <w:color w:val="565869"/>
-          <w:sz w:val="21"/>
-          <w:szCs w:val="21"/>
-        </w:rPr>
-        <w:t xml:space="preserve">, </w:t>
+        <w:t xml:space="preserve"> err_msg, </w:t>
       </w:r>
       <w:r>
         <w:rPr>
@@ -8816,7 +8947,6 @@
         <w:rPr>
           <w:rFonts w:ascii="Avenir Book" w:hAnsi="Avenir Book"/>
         </w:rPr>
-        <w:lastRenderedPageBreak/>
         <w:t>Analysis Results &amp; Conclusions</w:t>
       </w:r>
     </w:p>
@@ -8854,7 +8984,14 @@
           <w:rFonts w:ascii="Avenir Book" w:hAnsi="Avenir Book"/>
           <w:lang w:val="en"/>
         </w:rPr>
-        <w:t>In that we tried to encrypt a message with different key size starting from 8 to 1400 bits, and those are the results:</w:t>
+        <w:t>The first with changing e</w:t>
+      </w:r>
+      <w:r>
+        <w:rPr>
+          <w:rFonts w:ascii="Avenir Book" w:hAnsi="Avenir Book"/>
+          <w:lang w:val="en"/>
+        </w:rPr>
+        <w:t>:</w:t>
       </w:r>
     </w:p>
     <w:p>
@@ -8871,6 +9008,7 @@
           <w:noProof/>
           <w:lang w:val="en"/>
         </w:rPr>
+        <w:lastRenderedPageBreak/>
         <w:drawing>
           <wp:inline distT="0" distB="0" distL="0" distR="0" wp14:anchorId="3056BA7C" wp14:editId="1B34410C">
             <wp:extent cx="4182487" cy="4052455"/>
@@ -8919,15 +9057,133 @@
         <w:pStyle w:val="ListParagraph"/>
         <w:rPr>
           <w:rFonts w:ascii="Avenir Book" w:hAnsi="Avenir Book"/>
-          <w:lang w:val="en"/>
-        </w:rPr>
-      </w:pPr>
-      <w:r>
-        <w:rPr>
-          <w:rFonts w:ascii="Avenir Book" w:hAnsi="Avenir Book"/>
-          <w:lang w:val="en"/>
-        </w:rPr>
-        <w:t>As we can see the encryption time goes in an exponential trend with the increase in size of n.</w:t>
+        </w:rPr>
+      </w:pPr>
+      <w:r>
+        <w:rPr>
+          <w:rFonts w:ascii="Avenir Book" w:hAnsi="Avenir Book"/>
+          <w:lang w:val="en"/>
+        </w:rPr>
+        <w:t xml:space="preserve">Then we </w:t>
+      </w:r>
+      <w:r>
+        <w:rPr>
+          <w:rFonts w:ascii="Avenir Book" w:hAnsi="Avenir Book"/>
+          <w:lang w:val="en"/>
+        </w:rPr>
+        <w:t xml:space="preserve">used e with fixed value of </w:t>
+      </w:r>
+      <w:r>
+        <w:rPr>
+          <w:rFonts w:ascii="Avenir Book" w:hAnsi="Avenir Book"/>
+        </w:rPr>
+        <w:t>65537</w:t>
+      </w:r>
+      <w:r>
+        <w:rPr>
+          <w:rFonts w:ascii="Avenir Book" w:hAnsi="Avenir Book"/>
+        </w:rPr>
+        <w:t xml:space="preserve"> and those are the results:</w:t>
+      </w:r>
+    </w:p>
+    <w:p>
+      <w:pPr>
+        <w:pStyle w:val="ListParagraph"/>
+        <w:rPr>
+          <w:rFonts w:ascii="Avenir Book" w:hAnsi="Avenir Book"/>
+        </w:rPr>
+      </w:pPr>
+      <w:r>
+        <w:rPr>
+          <w:rFonts w:ascii="Avenir Book" w:hAnsi="Avenir Book"/>
+          <w:noProof/>
+        </w:rPr>
+        <w:drawing>
+          <wp:inline distT="0" distB="0" distL="0" distR="0" wp14:anchorId="2F9D4741" wp14:editId="68A30249">
+            <wp:extent cx="4358640" cy="4358640"/>
+            <wp:effectExtent l="0" t="0" r="3810" b="3810"/>
+            <wp:docPr id="2" name="Picture 2" descr="Chart, histogram&#10;&#10;Description automatically generated"/>
+            <wp:cNvGraphicFramePr>
+              <a:graphicFrameLocks xmlns:a="http://schemas.openxmlformats.org/drawingml/2006/main" noChangeAspect="1"/>
+            </wp:cNvGraphicFramePr>
+            <a:graphic xmlns:a="http://schemas.openxmlformats.org/drawingml/2006/main">
+              <a:graphicData uri="http://schemas.openxmlformats.org/drawingml/2006/picture">
+                <pic:pic xmlns:pic="http://schemas.openxmlformats.org/drawingml/2006/picture">
+                  <pic:nvPicPr>
+                    <pic:cNvPr id="2" name="Picture 2" descr="Chart, histogram&#10;&#10;Description automatically generated"/>
+                    <pic:cNvPicPr/>
+                  </pic:nvPicPr>
+                  <pic:blipFill>
+                    <a:blip r:embed="rId9" cstate="print">
+                      <a:extLst>
+                        <a:ext uri="{28A0092B-C50C-407E-A947-70E740481C1C}">
+                          <a14:useLocalDpi xmlns:a14="http://schemas.microsoft.com/office/drawing/2010/main" val="0"/>
+                        </a:ext>
+                      </a:extLst>
+                    </a:blip>
+                    <a:stretch>
+                      <a:fillRect/>
+                    </a:stretch>
+                  </pic:blipFill>
+                  <pic:spPr>
+                    <a:xfrm>
+                      <a:off x="0" y="0"/>
+                      <a:ext cx="4361794" cy="4361794"/>
+                    </a:xfrm>
+                    <a:prstGeom prst="rect">
+                      <a:avLst/>
+                    </a:prstGeom>
+                  </pic:spPr>
+                </pic:pic>
+              </a:graphicData>
+            </a:graphic>
+          </wp:inline>
+        </w:drawing>
+      </w:r>
+    </w:p>
+    <w:p>
+      <w:pPr>
+        <w:pStyle w:val="ListParagraph"/>
+        <w:rPr>
+          <w:rFonts w:ascii="Avenir Book" w:hAnsi="Avenir Book"/>
+        </w:rPr>
+      </w:pPr>
+      <w:r>
+        <w:rPr>
+          <w:rFonts w:ascii="Avenir Book" w:hAnsi="Avenir Book"/>
+        </w:rPr>
+        <w:lastRenderedPageBreak/>
+        <w:t>Results:</w:t>
+      </w:r>
+    </w:p>
+    <w:p>
+      <w:pPr>
+        <w:pStyle w:val="ListParagraph"/>
+        <w:rPr>
+          <w:rFonts w:ascii="Avenir Book" w:hAnsi="Avenir Book"/>
+          <w:lang w:val="en"/>
+        </w:rPr>
+      </w:pPr>
+      <w:r>
+        <w:rPr>
+          <w:rFonts w:ascii="Avenir Book" w:hAnsi="Avenir Book"/>
+          <w:lang w:val="en"/>
+        </w:rPr>
+        <w:t>As we can see the encryption time goes in an exponential trend with the increase in size of n</w:t>
+      </w:r>
+      <w:r>
+        <w:rPr>
+          <w:rFonts w:ascii="Avenir Book" w:hAnsi="Avenir Book"/>
+          <w:lang w:val="en"/>
+        </w:rPr>
+        <w:t xml:space="preserve"> but as with smaller e the time is less the exponential is more nuanced in the first one</w:t>
+      </w:r>
+      <w:r>
+        <w:rPr>
+          <w:rFonts w:ascii="Avenir Book" w:hAnsi="Avenir Book"/>
+          <w:lang w:val="en"/>
+        </w:rPr>
+        <w:t>.</w:t>
       </w:r>
       <w:bookmarkStart w:id="13" w:name="_prb3ez5hmzeg" w:colFirst="0" w:colLast="0"/>
       <w:bookmarkStart w:id="14" w:name="_9cncoqup8xh3" w:colFirst="0" w:colLast="0"/>
@@ -8948,6 +9204,27 @@
           <w:lang w:val="en"/>
         </w:rPr>
       </w:pPr>
+      <w:r>
+        <w:rPr>
+          <w:rFonts w:ascii="Avenir Book" w:hAnsi="Avenir Book"/>
+          <w:lang w:val="en"/>
+        </w:rPr>
+        <w:t>As of time most of it were in calculating the key array which took around 47-min</w:t>
+      </w:r>
+      <w:r>
+        <w:rPr>
+          <w:rFonts w:ascii="Avenir Book" w:hAnsi="Avenir Book"/>
+          <w:lang w:val="en"/>
+        </w:rPr>
+        <w:t xml:space="preserve"> the keys tried are from 8-bit to 2048-bit</w:t>
+      </w:r>
+      <w:r>
+        <w:rPr>
+          <w:rFonts w:ascii="Avenir Book" w:hAnsi="Avenir Book"/>
+          <w:lang w:val="en"/>
+        </w:rPr>
+        <w:t>.</w:t>
+      </w:r>
     </w:p>
     <w:p>
       <w:pPr>
@@ -8957,59 +9234,33 @@
           <w:lang w:val="en"/>
         </w:rPr>
       </w:pPr>
-    </w:p>
-    <w:p>
-      <w:pPr>
-        <w:pStyle w:val="Heading3"/>
-        <w:spacing w:before="0"/>
-        <w:ind w:left="720"/>
-        <w:rPr>
-          <w:rFonts w:ascii="Avenir Book" w:hAnsi="Avenir Book"/>
-          <w:sz w:val="24"/>
-          <w:szCs w:val="24"/>
-        </w:rPr>
-      </w:pPr>
-      <w:r>
-        <w:rPr>
-          <w:rFonts w:ascii="Avenir Book" w:hAnsi="Avenir Book"/>
-          <w:sz w:val="24"/>
-          <w:szCs w:val="24"/>
-        </w:rPr>
-        <w:t>//</w:t>
-      </w:r>
-      <w:r>
-        <w:rPr>
-          <w:rFonts w:ascii="Avenir Book" w:hAnsi="Avenir Book"/>
-          <w:sz w:val="24"/>
-          <w:szCs w:val="24"/>
-        </w:rPr>
-        <w:t xml:space="preserve"> Write </w:t>
-      </w:r>
-      <w:r>
-        <w:rPr>
-          <w:rFonts w:ascii="Avenir Book" w:hAnsi="Avenir Book"/>
-          <w:sz w:val="24"/>
-          <w:szCs w:val="24"/>
-        </w:rPr>
-        <w:t>how much time did the whole thing take, how much time did the largest PU take what are the conclusions (</w:t>
-      </w:r>
-      <w:proofErr w:type="gramStart"/>
-      <w:r>
-        <w:rPr>
-          <w:rFonts w:ascii="Avenir Book" w:hAnsi="Avenir Book"/>
-          <w:sz w:val="24"/>
-          <w:szCs w:val="24"/>
-        </w:rPr>
-        <w:t>e.g.</w:t>
-      </w:r>
-      <w:proofErr w:type="gramEnd"/>
-      <w:r>
-        <w:rPr>
-          <w:rFonts w:ascii="Avenir Book" w:hAnsi="Avenir Book"/>
-          <w:sz w:val="24"/>
-          <w:szCs w:val="24"/>
-        </w:rPr>
-        <w:t xml:space="preserve"> affecting the choice of e). Write your device’s specifications as well.</w:t>
+      <w:r>
+        <w:rPr>
+          <w:rFonts w:ascii="Avenir Book" w:hAnsi="Avenir Book"/>
+          <w:lang w:val="en"/>
+        </w:rPr>
+        <w:t>Then the encryption time which took</w:t>
+      </w:r>
+      <w:r>
+        <w:rPr>
+          <w:rFonts w:ascii="Avenir Book" w:hAnsi="Avenir Book"/>
+          <w:lang w:val="en"/>
+        </w:rPr>
+        <w:t xml:space="preserve"> 3.5</w:t>
+      </w:r>
+      <w:r>
+        <w:rPr>
+          <w:rFonts w:ascii="Avenir Book" w:hAnsi="Avenir Book"/>
+          <w:lang w:val="en"/>
+        </w:rPr>
+        <w:t>-min</w:t>
+      </w:r>
+      <w:r>
+        <w:rPr>
+          <w:rFonts w:ascii="Avenir Book" w:hAnsi="Avenir Book"/>
+          <w:lang w:val="en"/>
+        </w:rPr>
+        <w:t>.</w:t>
       </w:r>
     </w:p>
     <w:p>
@@ -9029,123 +9280,30 @@
           <w:lang w:val="en"/>
         </w:rPr>
       </w:pPr>
-    </w:p>
-    <w:p>
-      <w:pPr>
-        <w:pStyle w:val="ListParagraph"/>
-        <w:rPr>
-          <w:rFonts w:ascii="Avenir Book" w:hAnsi="Avenir Book"/>
-          <w:lang w:val="en"/>
-        </w:rPr>
-      </w:pPr>
-    </w:p>
-    <w:p>
-      <w:pPr>
-        <w:pStyle w:val="ListParagraph"/>
-        <w:rPr>
-          <w:rFonts w:ascii="Avenir Book" w:hAnsi="Avenir Book"/>
-          <w:lang w:val="en"/>
-        </w:rPr>
-      </w:pPr>
-    </w:p>
-    <w:p>
-      <w:pPr>
-        <w:pStyle w:val="ListParagraph"/>
-        <w:rPr>
-          <w:rFonts w:ascii="Avenir Book" w:hAnsi="Avenir Book"/>
-          <w:lang w:val="en"/>
-        </w:rPr>
-      </w:pPr>
-    </w:p>
-    <w:p>
-      <w:pPr>
-        <w:pStyle w:val="ListParagraph"/>
-        <w:rPr>
-          <w:rFonts w:ascii="Avenir Book" w:hAnsi="Avenir Book"/>
-          <w:lang w:val="en"/>
-        </w:rPr>
-      </w:pPr>
-    </w:p>
-    <w:p>
-      <w:pPr>
-        <w:pStyle w:val="ListParagraph"/>
-        <w:rPr>
-          <w:rFonts w:ascii="Avenir Book" w:hAnsi="Avenir Book"/>
-          <w:lang w:val="en"/>
-        </w:rPr>
-      </w:pPr>
-    </w:p>
-    <w:p>
-      <w:pPr>
-        <w:pStyle w:val="ListParagraph"/>
-        <w:rPr>
-          <w:rFonts w:ascii="Avenir Book" w:hAnsi="Avenir Book"/>
-          <w:lang w:val="en"/>
-        </w:rPr>
-      </w:pPr>
-    </w:p>
-    <w:p>
-      <w:pPr>
-        <w:pStyle w:val="ListParagraph"/>
-        <w:rPr>
-          <w:rFonts w:ascii="Avenir Book" w:hAnsi="Avenir Book"/>
-          <w:lang w:val="en"/>
-        </w:rPr>
-      </w:pPr>
-    </w:p>
-    <w:p>
-      <w:pPr>
-        <w:pStyle w:val="ListParagraph"/>
-        <w:rPr>
-          <w:rFonts w:ascii="Avenir Book" w:hAnsi="Avenir Book"/>
-          <w:lang w:val="en"/>
-        </w:rPr>
-      </w:pPr>
-    </w:p>
-    <w:p>
-      <w:pPr>
-        <w:pStyle w:val="ListParagraph"/>
-        <w:rPr>
-          <w:rFonts w:ascii="Avenir Book" w:hAnsi="Avenir Book"/>
-          <w:lang w:val="en"/>
-        </w:rPr>
-      </w:pPr>
-    </w:p>
-    <w:p>
-      <w:pPr>
-        <w:pStyle w:val="ListParagraph"/>
-        <w:rPr>
-          <w:rFonts w:ascii="Avenir Book" w:hAnsi="Avenir Book"/>
-          <w:lang w:val="en"/>
-        </w:rPr>
-      </w:pPr>
-    </w:p>
-    <w:p>
-      <w:pPr>
-        <w:pStyle w:val="ListParagraph"/>
-        <w:rPr>
-          <w:rFonts w:ascii="Avenir Book" w:hAnsi="Avenir Book"/>
-          <w:lang w:val="en"/>
-        </w:rPr>
-      </w:pPr>
-    </w:p>
-    <w:p>
-      <w:pPr>
-        <w:pStyle w:val="ListParagraph"/>
-        <w:rPr>
-          <w:rFonts w:ascii="Avenir Book" w:hAnsi="Avenir Book"/>
-          <w:lang w:val="en"/>
-        </w:rPr>
-      </w:pPr>
-    </w:p>
-    <w:p>
-      <w:pPr>
-        <w:pStyle w:val="ListParagraph"/>
-        <w:rPr>
-          <w:rFonts w:ascii="Avenir Book" w:hAnsi="Avenir Book"/>
-          <w:lang w:val="en"/>
-        </w:rPr>
-      </w:pPr>
+      <w:r>
+        <w:rPr>
+          <w:rFonts w:ascii="Avenir Book" w:eastAsia="Poppins Light" w:hAnsi="Avenir Book" w:cs="Poppins Light"/>
+        </w:rPr>
+        <w:t>The computer used for this test was</w:t>
+      </w:r>
+      <w:r>
+        <w:rPr>
+          <w:rFonts w:ascii="Avenir Book" w:eastAsia="Poppins Light" w:hAnsi="Avenir Book" w:cs="Poppins Light"/>
+        </w:rPr>
+        <w:t xml:space="preserve"> an instance in the cloud from </w:t>
+      </w:r>
+      <w:r>
+        <w:rPr>
+          <w:rFonts w:ascii="Avenir Book" w:eastAsia="Poppins Light" w:hAnsi="Avenir Book" w:cs="Poppins Light"/>
+        </w:rPr>
+        <w:t>paperspace</w:t>
+      </w:r>
+      <w:r>
+        <w:rPr>
+          <w:rFonts w:ascii="Avenir Book" w:eastAsia="Poppins Light" w:hAnsi="Avenir Book" w:cs="Poppins Light"/>
+        </w:rPr>
+        <w:t xml:space="preserve"> that has 8-CPUs and 30GB of RAM.</w:t>
+      </w:r>
     </w:p>
     <w:p>
       <w:pPr>
@@ -9200,136 +9358,6 @@
             <wp:extent cx="5943600" cy="4264025"/>
             <wp:effectExtent l="0" t="0" r="0" b="3175"/>
             <wp:docPr id="5" name="Picture 5"/>
-            <wp:cNvGraphicFramePr>
-              <a:graphicFrameLocks xmlns:a="http://schemas.openxmlformats.org/drawingml/2006/main" noChangeAspect="1"/>
-            </wp:cNvGraphicFramePr>
-            <a:graphic xmlns:a="http://schemas.openxmlformats.org/drawingml/2006/main">
-              <a:graphicData uri="http://schemas.openxmlformats.org/drawingml/2006/picture">
-                <pic:pic xmlns:pic="http://schemas.openxmlformats.org/drawingml/2006/picture">
-                  <pic:nvPicPr>
-                    <pic:cNvPr id="1" name=""/>
-                    <pic:cNvPicPr/>
-                  </pic:nvPicPr>
-                  <pic:blipFill>
-                    <a:blip r:embed="rId9"/>
-                    <a:stretch>
-                      <a:fillRect/>
-                    </a:stretch>
-                  </pic:blipFill>
-                  <pic:spPr>
-                    <a:xfrm>
-                      <a:off x="0" y="0"/>
-                      <a:ext cx="5943600" cy="4264025"/>
-                    </a:xfrm>
-                    <a:prstGeom prst="rect">
-                      <a:avLst/>
-                    </a:prstGeom>
-                  </pic:spPr>
-                </pic:pic>
-              </a:graphicData>
-            </a:graphic>
-          </wp:inline>
-        </w:drawing>
-      </w:r>
-    </w:p>
-    <w:p>
-      <w:pPr>
-        <w:rPr>
-          <w:rFonts w:ascii="Avenir Book" w:hAnsi="Avenir Book"/>
-        </w:rPr>
-      </w:pPr>
-    </w:p>
-    <w:p>
-      <w:pPr>
-        <w:jc w:val="both"/>
-        <w:rPr>
-          <w:rFonts w:ascii="Avenir Book" w:hAnsi="Avenir Book"/>
-          <w:color w:val="000000" w:themeColor="text1"/>
-        </w:rPr>
-      </w:pPr>
-      <w:r>
-        <w:rPr>
-          <w:rFonts w:ascii="Avenir Book" w:hAnsi="Avenir Book"/>
-          <w:color w:val="000000" w:themeColor="text1"/>
-        </w:rPr>
-        <w:t xml:space="preserve">In the mathematical brute-force attack (explained earlier.) We </w:t>
-      </w:r>
-      <w:r>
-        <w:rPr>
-          <w:rFonts w:ascii="Avenir Book" w:hAnsi="Avenir Book"/>
-          <w:color w:val="000000" w:themeColor="text1"/>
-        </w:rPr>
-        <w:t>started by setting up an array of public keys of length 8, 12, …, 1024 we then ran the factoring algorithm on the whole array and reported the time results in a text file. We kept trying to break the keys for more than 450 minutes (7.5 hours) in this period we were able to break keys up to 74 bits (and it took as much as 3.33 hours to break the 74-bit key).</w:t>
-      </w:r>
-    </w:p>
-    <w:p>
-      <w:pPr>
-        <w:jc w:val="both"/>
-        <w:rPr>
-          <w:rFonts w:ascii="Avenir Book" w:hAnsi="Avenir Book"/>
-          <w:color w:val="000000" w:themeColor="text1"/>
-        </w:rPr>
-      </w:pPr>
-    </w:p>
-    <w:p>
-      <w:pPr>
-        <w:jc w:val="both"/>
-        <w:rPr>
-          <w:rFonts w:ascii="Avenir Book" w:hAnsi="Avenir Book"/>
-          <w:color w:val="000000" w:themeColor="text1"/>
-        </w:rPr>
-      </w:pPr>
-      <w:r>
-        <w:rPr>
-          <w:rFonts w:ascii="Avenir Book" w:hAnsi="Avenir Book"/>
-          <w:color w:val="000000" w:themeColor="text1"/>
-        </w:rPr>
-        <w:t xml:space="preserve">Notice that although it seems that the time for breaking smaller is the same (the flat region on the left.), it’s not actually flat but it’s just that the scale on y is large due to the </w:t>
-      </w:r>
-      <w:r>
-        <w:rPr>
-          <w:rFonts w:ascii="Avenir Book" w:hAnsi="Avenir Book"/>
-          <w:color w:val="000000" w:themeColor="text1"/>
-        </w:rPr>
-        <w:lastRenderedPageBreak/>
-        <w:t xml:space="preserve">time taken to break the very large keys. In particular, this is what we get if stop </w:t>
-      </w:r>
-      <w:r>
-        <w:rPr>
-          <w:rFonts w:ascii="Avenir Book" w:hAnsi="Avenir Book"/>
-          <w:color w:val="000000" w:themeColor="text1"/>
-        </w:rPr>
-        <w:t>when the key-length hits 46 bits.</w:t>
-      </w:r>
-    </w:p>
-    <w:p>
-      <w:pPr>
-        <w:jc w:val="both"/>
-        <w:rPr>
-          <w:rFonts w:ascii="Avenir Book" w:hAnsi="Avenir Book"/>
-          <w:color w:val="000000" w:themeColor="text1"/>
-        </w:rPr>
-      </w:pPr>
-    </w:p>
-    <w:p>
-      <w:pPr>
-        <w:jc w:val="both"/>
-        <w:rPr>
-          <w:rFonts w:ascii="Avenir Book" w:hAnsi="Avenir Book"/>
-          <w:color w:val="000000" w:themeColor="text1"/>
-        </w:rPr>
-      </w:pPr>
-      <w:r>
-        <w:rPr>
-          <w:rFonts w:ascii="Avenir Book" w:hAnsi="Avenir Book"/>
-          <w:noProof/>
-          <w:color w:val="000000" w:themeColor="text1"/>
-        </w:rPr>
-        <w:drawing>
-          <wp:inline distT="0" distB="0" distL="0" distR="0" wp14:anchorId="0DF33AF7" wp14:editId="1D747883">
-            <wp:extent cx="5943600" cy="3792855"/>
-            <wp:effectExtent l="0" t="0" r="0" b="4445"/>
-            <wp:docPr id="6" name="Picture 6"/>
             <wp:cNvGraphicFramePr>
               <a:graphicFrameLocks xmlns:a="http://schemas.openxmlformats.org/drawingml/2006/main" noChangeAspect="1"/>
             </wp:cNvGraphicFramePr>
@@ -9349,7 +9377,7 @@
                   <pic:spPr>
                     <a:xfrm>
                       <a:off x="0" y="0"/>
-                      <a:ext cx="5943600" cy="3792855"/>
+                      <a:ext cx="5943600" cy="4264025"/>
                     </a:xfrm>
                     <a:prstGeom prst="rect">
                       <a:avLst/>
@@ -9364,12 +9392,33 @@
     </w:p>
     <w:p>
       <w:pPr>
+        <w:rPr>
+          <w:rFonts w:ascii="Avenir Book" w:hAnsi="Avenir Book"/>
+        </w:rPr>
+      </w:pPr>
+    </w:p>
+    <w:p>
+      <w:pPr>
         <w:jc w:val="both"/>
         <w:rPr>
           <w:rFonts w:ascii="Avenir Book" w:hAnsi="Avenir Book"/>
           <w:color w:val="000000" w:themeColor="text1"/>
         </w:rPr>
       </w:pPr>
+      <w:r>
+        <w:rPr>
+          <w:rFonts w:ascii="Avenir Book" w:hAnsi="Avenir Book"/>
+          <w:color w:val="000000" w:themeColor="text1"/>
+        </w:rPr>
+        <w:t xml:space="preserve">In the mathematical brute-force attack (explained earlier.) We </w:t>
+      </w:r>
+      <w:r>
+        <w:rPr>
+          <w:rFonts w:ascii="Avenir Book" w:hAnsi="Avenir Book"/>
+          <w:color w:val="000000" w:themeColor="text1"/>
+        </w:rPr>
+        <w:t>started by setting up an array of public keys of length 8, 12, …, 1024 we then ran the factoring algorithm on the whole array and reported the time results in a text file. We kept trying to break the keys for more than 450 minutes (7.5 hours) in this period we were able to break keys up to 74 bits (and it took as much as 3.33 hours to break the 74-bit key).</w:t>
+      </w:r>
     </w:p>
     <w:p>
       <w:pPr>
@@ -9379,12 +9428,28 @@
           <w:color w:val="000000" w:themeColor="text1"/>
         </w:rPr>
       </w:pPr>
-      <w:r>
-        <w:rPr>
-          <w:rFonts w:ascii="Avenir Book" w:hAnsi="Avenir Book"/>
-          <w:color w:val="000000" w:themeColor="text1"/>
-        </w:rPr>
-        <w:t xml:space="preserve">And this is what we get </w:t>
+    </w:p>
+    <w:p>
+      <w:pPr>
+        <w:jc w:val="both"/>
+        <w:rPr>
+          <w:rFonts w:ascii="Avenir Book" w:hAnsi="Avenir Book"/>
+          <w:color w:val="000000" w:themeColor="text1"/>
+        </w:rPr>
+      </w:pPr>
+      <w:r>
+        <w:rPr>
+          <w:rFonts w:ascii="Avenir Book" w:hAnsi="Avenir Book"/>
+          <w:color w:val="000000" w:themeColor="text1"/>
+        </w:rPr>
+        <w:t xml:space="preserve">Notice that although it seems that the time for breaking smaller is the same (the flat region on the left.), it’s not actually flat but it’s just that the scale on y is large due to the time taken to break the very large keys. In particular, this is what we get if stop </w:t>
+      </w:r>
+      <w:r>
+        <w:rPr>
+          <w:rFonts w:ascii="Avenir Book" w:hAnsi="Avenir Book"/>
+          <w:color w:val="000000" w:themeColor="text1"/>
+        </w:rPr>
+        <w:t>when the key-length hits 46 bits.</w:t>
       </w:r>
     </w:p>
     <w:p>
@@ -9412,10 +9477,10 @@
         </w:rPr>
         <w:lastRenderedPageBreak/>
         <w:drawing>
-          <wp:inline distT="0" distB="0" distL="0" distR="0" wp14:anchorId="2EDD31E7" wp14:editId="6DE57096">
+          <wp:inline distT="0" distB="0" distL="0" distR="0" wp14:anchorId="0DF33AF7" wp14:editId="1D747883">
             <wp:extent cx="5943600" cy="3792855"/>
             <wp:effectExtent l="0" t="0" r="0" b="4445"/>
-            <wp:docPr id="7" name="Picture 7"/>
+            <wp:docPr id="6" name="Picture 6"/>
             <wp:cNvGraphicFramePr>
               <a:graphicFrameLocks xmlns:a="http://schemas.openxmlformats.org/drawingml/2006/main" noChangeAspect="1"/>
             </wp:cNvGraphicFramePr>
@@ -9470,7 +9535,100 @@
           <w:rFonts w:ascii="Avenir Book" w:hAnsi="Avenir Book"/>
           <w:color w:val="000000" w:themeColor="text1"/>
         </w:rPr>
-        <w:t>If we stop when the key length hits 30 bits. The trend is overall clearly exponential which is indeed the known time complexity of prime factorization. Notice that we were easily able to break RSA for 74 bits which means that unlike symmetric encryption we can’t use such small key-lengths which justifies why we resorted to using 256-bit RSA in our algorithm’s implementation (which as far as we believe has not been broken by a normal computer so far.)</w:t>
+        <w:t xml:space="preserve">And this is what we get </w:t>
+      </w:r>
+    </w:p>
+    <w:p>
+      <w:pPr>
+        <w:jc w:val="both"/>
+        <w:rPr>
+          <w:rFonts w:ascii="Avenir Book" w:hAnsi="Avenir Book"/>
+          <w:color w:val="000000" w:themeColor="text1"/>
+        </w:rPr>
+      </w:pPr>
+    </w:p>
+    <w:p>
+      <w:pPr>
+        <w:jc w:val="both"/>
+        <w:rPr>
+          <w:rFonts w:ascii="Avenir Book" w:hAnsi="Avenir Book"/>
+          <w:color w:val="000000" w:themeColor="text1"/>
+        </w:rPr>
+      </w:pPr>
+      <w:r>
+        <w:rPr>
+          <w:rFonts w:ascii="Avenir Book" w:hAnsi="Avenir Book"/>
+          <w:noProof/>
+          <w:color w:val="000000" w:themeColor="text1"/>
+        </w:rPr>
+        <w:drawing>
+          <wp:inline distT="0" distB="0" distL="0" distR="0" wp14:anchorId="2EDD31E7" wp14:editId="6DE57096">
+            <wp:extent cx="5943600" cy="3792855"/>
+            <wp:effectExtent l="0" t="0" r="0" b="4445"/>
+            <wp:docPr id="7" name="Picture 7"/>
+            <wp:cNvGraphicFramePr>
+              <a:graphicFrameLocks xmlns:a="http://schemas.openxmlformats.org/drawingml/2006/main" noChangeAspect="1"/>
+            </wp:cNvGraphicFramePr>
+            <a:graphic xmlns:a="http://schemas.openxmlformats.org/drawingml/2006/main">
+              <a:graphicData uri="http://schemas.openxmlformats.org/drawingml/2006/picture">
+                <pic:pic xmlns:pic="http://schemas.openxmlformats.org/drawingml/2006/picture">
+                  <pic:nvPicPr>
+                    <pic:cNvPr id="1" name=""/>
+                    <pic:cNvPicPr/>
+                  </pic:nvPicPr>
+                  <pic:blipFill>
+                    <a:blip r:embed="rId12"/>
+                    <a:stretch>
+                      <a:fillRect/>
+                    </a:stretch>
+                  </pic:blipFill>
+                  <pic:spPr>
+                    <a:xfrm>
+                      <a:off x="0" y="0"/>
+                      <a:ext cx="5943600" cy="3792855"/>
+                    </a:xfrm>
+                    <a:prstGeom prst="rect">
+                      <a:avLst/>
+                    </a:prstGeom>
+                  </pic:spPr>
+                </pic:pic>
+              </a:graphicData>
+            </a:graphic>
+          </wp:inline>
+        </w:drawing>
+      </w:r>
+    </w:p>
+    <w:p>
+      <w:pPr>
+        <w:jc w:val="both"/>
+        <w:rPr>
+          <w:rFonts w:ascii="Avenir Book" w:hAnsi="Avenir Book"/>
+          <w:color w:val="000000" w:themeColor="text1"/>
+        </w:rPr>
+      </w:pPr>
+    </w:p>
+    <w:p>
+      <w:pPr>
+        <w:jc w:val="both"/>
+        <w:rPr>
+          <w:rFonts w:ascii="Avenir Book" w:hAnsi="Avenir Book"/>
+          <w:color w:val="000000" w:themeColor="text1"/>
+        </w:rPr>
+      </w:pPr>
+      <w:r>
+        <w:rPr>
+          <w:rFonts w:ascii="Avenir Book" w:hAnsi="Avenir Book"/>
+          <w:color w:val="000000" w:themeColor="text1"/>
+        </w:rPr>
+        <w:t xml:space="preserve">If we stop when the key length hits 30 bits. The trend is overall clearly exponential which is indeed the known time complexity of prime factorization. Notice that we were easily able to break RSA </w:t>
+      </w:r>
+      <w:r>
+        <w:rPr>
+          <w:rFonts w:ascii="Avenir Book" w:hAnsi="Avenir Book"/>
+          <w:color w:val="000000" w:themeColor="text1"/>
+        </w:rPr>
+        <w:lastRenderedPageBreak/>
+        <w:t>for 74 bits which means that unlike symmetric encryption we can’t use such small key-lengths which justifies why we resorted to using 256-bit RSA in our algorithm’s implementation (which as far as we believe has not been broken by a normal computer so far.)</w:t>
       </w:r>
     </w:p>
     <w:p>
@@ -9500,21 +9658,7 @@
         <w:rPr>
           <w:rFonts w:ascii="Avenir Book" w:eastAsia="Poppins Light" w:hAnsi="Avenir Book" w:cs="Poppins Light"/>
         </w:rPr>
-        <w:t xml:space="preserve">computer used for this test was the </w:t>
-      </w:r>
-      <w:proofErr w:type="spellStart"/>
-      <w:r>
-        <w:rPr>
-          <w:rFonts w:ascii="Avenir Book" w:eastAsia="Poppins Light" w:hAnsi="Avenir Book" w:cs="Poppins Light"/>
-        </w:rPr>
-        <w:t>Macbook</w:t>
-      </w:r>
-      <w:proofErr w:type="spellEnd"/>
-      <w:r>
-        <w:rPr>
-          <w:rFonts w:ascii="Avenir Book" w:eastAsia="Poppins Light" w:hAnsi="Avenir Book" w:cs="Poppins Light"/>
-        </w:rPr>
-        <w:t xml:space="preserve"> M1 Pro which has specifications</w:t>
+        <w:t>computer used for this test was the Macbook M1 Pro which has specifications</w:t>
       </w:r>
     </w:p>
     <w:p>
@@ -9699,12 +9843,12 @@
       <w:bookmarkEnd w:id="20"/>
     </w:p>
     <w:sectPr>
-      <w:headerReference w:type="even" r:id="rId12"/>
-      <w:headerReference w:type="default" r:id="rId13"/>
-      <w:footerReference w:type="even" r:id="rId14"/>
-      <w:footerReference w:type="default" r:id="rId15"/>
-      <w:headerReference w:type="first" r:id="rId16"/>
-      <w:footerReference w:type="first" r:id="rId17"/>
+      <w:headerReference w:type="even" r:id="rId13"/>
+      <w:headerReference w:type="default" r:id="rId14"/>
+      <w:footerReference w:type="even" r:id="rId15"/>
+      <w:footerReference w:type="default" r:id="rId16"/>
+      <w:headerReference w:type="first" r:id="rId17"/>
+      <w:footerReference w:type="first" r:id="rId18"/>
       <w:pgSz w:w="12240" w:h="15840"/>
       <w:pgMar w:top="1152" w:right="1440" w:bottom="1152" w:left="1440" w:header="0" w:footer="720" w:gutter="0"/>
       <w:pgNumType w:start="1"/>
@@ -10685,7 +10829,6 @@
   <w:style w:type="character" w:default="1" w:styleId="DefaultParagraphFont">
     <w:name w:val="Default Paragraph Font"/>
     <w:uiPriority w:val="1"/>
-    <w:semiHidden/>
     <w:unhideWhenUsed/>
   </w:style>
   <w:style w:type="table" w:default="1" w:styleId="TableNormal">

</xml_diff>